<commit_message>
pause et echo + db link admin config
</commit_message>
<xml_diff>
--- a/Adminconfig.docx
+++ b/Adminconfig.docx
@@ -1075,9 +1075,6 @@
               <w:pStyle w:val="Paragraphedeliste"/>
               <w:ind w:left="201"/>
             </w:pPr>
-            <w:r>
-              <w:t xml:space="preserve">  </w:t>
-            </w:r>
           </w:p>
           <w:p>
             <w:pPr>
@@ -1201,6 +1198,140 @@
               <w:t xml:space="preserve">  )</w:t>
             </w:r>
           </w:p>
+          <w:p>
+            <w:pPr>
+              <w:pStyle w:val="Paragraphedeliste"/>
+              <w:ind w:left="201"/>
+              <w:rPr>
+                <w:lang w:val="fr-BE"/>
+              </w:rPr>
+            </w:pPr>
+          </w:p>
+          <w:p>
+            <w:pPr>
+              <w:pStyle w:val="Paragraphedeliste"/>
+              <w:ind w:left="201"/>
+            </w:pPr>
+            <w:r>
+              <w:t>CC</w:t>
+            </w:r>
+            <w:r>
+              <w:t xml:space="preserve"> =</w:t>
+            </w:r>
+          </w:p>
+          <w:p>
+            <w:pPr>
+              <w:pStyle w:val="Paragraphedeliste"/>
+              <w:ind w:left="201"/>
+            </w:pPr>
+            <w:r>
+              <w:t xml:space="preserve">  (DESCRIPTION =</w:t>
+            </w:r>
+          </w:p>
+          <w:p>
+            <w:pPr>
+              <w:pStyle w:val="Paragraphedeliste"/>
+              <w:ind w:left="201"/>
+            </w:pPr>
+            <w:r>
+              <w:t xml:space="preserve">    (ADDRESS = (PROTOCOL = TCP)(HOST = </w:t>
+            </w:r>
+            <w:proofErr w:type="spellStart"/>
+            <w:r>
+              <w:rPr>
+                <w:i/>
+                <w:u w:val="single"/>
+              </w:rPr>
+              <w:t>Utilisateur</w:t>
+            </w:r>
+            <w:proofErr w:type="spellEnd"/>
+            <w:r>
+              <w:rPr>
+                <w:i/>
+                <w:u w:val="single"/>
+              </w:rPr>
+              <w:t>-PC</w:t>
+            </w:r>
+            <w:r>
+              <w:t xml:space="preserve">)(PORT = </w:t>
+            </w:r>
+            <w:r>
+              <w:rPr>
+                <w:i/>
+                <w:u w:val="single"/>
+              </w:rPr>
+              <w:t>1521</w:t>
+            </w:r>
+            <w:r>
+              <w:t>))</w:t>
+            </w:r>
+          </w:p>
+          <w:p>
+            <w:pPr>
+              <w:pStyle w:val="Paragraphedeliste"/>
+              <w:ind w:left="201"/>
+            </w:pPr>
+            <w:r>
+              <w:t xml:space="preserve">    (CONNECT_DATA =</w:t>
+            </w:r>
+          </w:p>
+          <w:p>
+            <w:pPr>
+              <w:pStyle w:val="Paragraphedeliste"/>
+              <w:ind w:left="201"/>
+            </w:pPr>
+            <w:r>
+              <w:t xml:space="preserve">      (SERVER = DEDICATED)</w:t>
+            </w:r>
+          </w:p>
+          <w:p>
+            <w:pPr>
+              <w:pStyle w:val="Paragraphedeliste"/>
+              <w:ind w:left="201"/>
+              <w:rPr>
+                <w:lang w:val="fr-BE"/>
+              </w:rPr>
+            </w:pPr>
+            <w:r>
+              <w:t xml:space="preserve">      </w:t>
+            </w:r>
+            <w:r>
+              <w:rPr>
+                <w:lang w:val="fr-BE"/>
+              </w:rPr>
+              <w:t>(SERVICE_NAME = XE)</w:t>
+            </w:r>
+          </w:p>
+          <w:p>
+            <w:pPr>
+              <w:pStyle w:val="Paragraphedeliste"/>
+              <w:ind w:left="201"/>
+              <w:rPr>
+                <w:lang w:val="fr-BE"/>
+              </w:rPr>
+            </w:pPr>
+            <w:r>
+              <w:rPr>
+                <w:lang w:val="fr-BE"/>
+              </w:rPr>
+              <w:t xml:space="preserve">    )</w:t>
+            </w:r>
+          </w:p>
+          <w:p>
+            <w:pPr>
+              <w:pStyle w:val="Paragraphedeliste"/>
+              <w:ind w:left="201"/>
+              <w:rPr>
+                <w:lang w:val="fr-BE"/>
+              </w:rPr>
+            </w:pPr>
+            <w:r>
+              <w:rPr>
+                <w:lang w:val="fr-BE"/>
+              </w:rPr>
+              <w:t xml:space="preserve">  )</w:t>
+            </w:r>
+          </w:p>
         </w:tc>
       </w:tr>
     </w:tbl>
@@ -1270,6 +1401,7 @@
         <w:rPr>
           <w:lang w:val="fr-BE"/>
         </w:rPr>
+        <w:lastRenderedPageBreak/>
         <w:t>Copier le contenu du dossier « </w:t>
       </w:r>
       <w:proofErr w:type="spellStart"/>
@@ -1638,9 +1770,6 @@
       </w:rPr>
       <w:alias w:val="Titre"/>
       <w:id w:val="77887899"/>
-      <w:placeholder>
-        <w:docPart w:val="C752BF08D6C848DFAB55467C62998F28"/>
-      </w:placeholder>
       <w:dataBinding w:prefixMappings="xmlns:ns0='http://schemas.openxmlformats.org/package/2006/metadata/core-properties' xmlns:ns1='http://purl.org/dc/elements/1.1/'" w:xpath="/ns0:coreProperties[1]/ns1:title[1]" w:storeItemID="{6C3C8BC8-F283-45AE-878A-BAB7291924A1}"/>
       <w:text/>
     </w:sdtPr>
@@ -2806,6 +2935,7 @@
   <w:style w:type="character" w:default="1" w:styleId="Policepardfaut">
     <w:name w:val="Default Paragraph Font"/>
     <w:uiPriority w:val="1"/>
+    <w:semiHidden/>
     <w:unhideWhenUsed/>
   </w:style>
   <w:style w:type="table" w:default="1" w:styleId="TableauNormal">
@@ -3201,36 +3331,6 @@
         </w:p>
       </w:docPartBody>
     </w:docPart>
-    <w:docPart>
-      <w:docPartPr>
-        <w:name w:val="47872C8C93744181BBF27A8A59CCC1BC"/>
-        <w:category>
-          <w:name w:val="Général"/>
-          <w:gallery w:val="placeholder"/>
-        </w:category>
-        <w:types>
-          <w:type w:val="bbPlcHdr"/>
-        </w:types>
-        <w:behaviors>
-          <w:behavior w:val="content"/>
-        </w:behaviors>
-        <w:guid w:val="{9D6FCFD3-7F53-4894-BA64-1411962F7500}"/>
-      </w:docPartPr>
-      <w:docPartBody>
-        <w:p>
-          <w:pPr>
-            <w:pStyle w:val="47872C8C93744181BBF27A8A59CCC1BC"/>
-          </w:pPr>
-          <w:r>
-            <w:rPr>
-              <w:color w:val="4F81BD" w:themeColor="accent1"/>
-              <w:lang w:val="fr-FR"/>
-            </w:rPr>
-            <w:t>[Sélectionnez la date]</w:t>
-          </w:r>
-        </w:p>
-      </w:docPartBody>
-    </w:docPart>
   </w:docParts>
 </w:glossaryDocument>
 </file>
@@ -3312,6 +3412,7 @@
     <w:rsid w:val="00B36FFF"/>
     <w:rsid w:val="00B91735"/>
     <w:rsid w:val="00C20553"/>
+    <w:rsid w:val="00DD6290"/>
   </w:rsids>
   <m:mathPr>
     <m:mathFont m:val="Cambria Math"/>
@@ -3842,7 +3943,7 @@
   <a:extraClrSchemeLst/>
   <a:extLst>
     <a:ext uri="{05A4C25C-085E-4340-85A3-A5531E510DB2}">
-      <thm15:themeFamily xmlns:thm15="http://schemas.microsoft.com/office/thememl/2012/main" xmlns="" name="Office Theme" id="{62F939B6-93AF-4DB8-9C6B-D6C7DFDC589F}" vid="{4A3C46E8-61CC-4603-A589-7422A47A8E4A}"/>
+      <thm15:themeFamily xmlns="" xmlns:thm15="http://schemas.microsoft.com/office/thememl/2012/main" name="Office Theme" id="{62F939B6-93AF-4DB8-9C6B-D6C7DFDC589F}" vid="{4A3C46E8-61CC-4603-A589-7422A47A8E4A}"/>
     </a:ext>
   </a:extLst>
 </a:theme>
@@ -3872,7 +3973,7 @@
 </file>
 
 <file path=customXml/itemProps2.xml><?xml version="1.0" encoding="utf-8"?>
-<ds:datastoreItem xmlns:ds="http://schemas.openxmlformats.org/officeDocument/2006/customXml" ds:itemID="{70424F24-D9CF-4E8E-9D04-A07D8AF4D9E5}">
+<ds:datastoreItem xmlns:ds="http://schemas.openxmlformats.org/officeDocument/2006/customXml" ds:itemID="{32F37890-CB9D-4930-8C0B-E60FC1466E50}">
   <ds:schemaRefs>
     <ds:schemaRef ds:uri="http://schemas.openxmlformats.org/officeDocument/2006/bibliography"/>
   </ds:schemaRefs>

</xml_diff>

<commit_message>
Mise en page Config + image dans zip
</commit_message>
<xml_diff>
--- a/Adminconfig.docx
+++ b/Adminconfig.docx
@@ -1,6 +1,6 @@
 
 <file path=word/document.xml><?xml version="1.0" encoding="utf-8"?>
-<w:document xmlns:wpc="http://schemas.microsoft.com/office/word/2010/wordprocessingCanvas" xmlns:mc="http://schemas.openxmlformats.org/markup-compatibility/2006" xmlns:o="urn:schemas-microsoft-com:office:office" xmlns:r="http://schemas.openxmlformats.org/officeDocument/2006/relationships" xmlns:m="http://schemas.openxmlformats.org/officeDocument/2006/math" xmlns:v="urn:schemas-microsoft-com:vml" xmlns:wp14="http://schemas.microsoft.com/office/word/2010/wordprocessingDrawing" xmlns:wp="http://schemas.openxmlformats.org/drawingml/2006/wordprocessingDrawing" xmlns:w10="urn:schemas-microsoft-com:office:word" xmlns:w="http://schemas.openxmlformats.org/wordprocessingml/2006/main" xmlns:w14="http://schemas.microsoft.com/office/word/2010/wordml" xmlns:w15="http://schemas.microsoft.com/office/word/2012/wordml" xmlns:wpg="http://schemas.microsoft.com/office/word/2010/wordprocessingGroup" xmlns:wpi="http://schemas.microsoft.com/office/word/2010/wordprocessingInk" xmlns:wne="http://schemas.microsoft.com/office/word/2006/wordml" xmlns:wps="http://schemas.microsoft.com/office/word/2010/wordprocessingShape" mc:Ignorable="w14 w15 wp14">
+<w:document xmlns:ve="http://schemas.openxmlformats.org/markup-compatibility/2006" xmlns:o="urn:schemas-microsoft-com:office:office" xmlns:r="http://schemas.openxmlformats.org/officeDocument/2006/relationships" xmlns:m="http://schemas.openxmlformats.org/officeDocument/2006/math" xmlns:v="urn:schemas-microsoft-com:vml" xmlns:wp="http://schemas.openxmlformats.org/drawingml/2006/wordprocessingDrawing" xmlns:w10="urn:schemas-microsoft-com:office:word" xmlns:w="http://schemas.openxmlformats.org/wordprocessingml/2006/main" xmlns:wne="http://schemas.microsoft.com/office/word/2006/wordml">
   <w:body>
     <w:sdt>
       <w:sdtPr>
@@ -28,7 +28,7 @@
             <w:tblBorders>
               <w:left w:val="single" w:sz="18" w:space="0" w:color="5B9BD5" w:themeColor="accent1"/>
             </w:tblBorders>
-            <w:tblLook w:val="04A0" w:firstRow="1" w:lastRow="0" w:firstColumn="1" w:lastColumn="0" w:noHBand="0" w:noVBand="1"/>
+            <w:tblLook w:val="04A0"/>
           </w:tblPr>
           <w:tblGrid>
             <w:gridCol w:w="7672"/>
@@ -46,7 +46,7 @@
               </w:tcPr>
               <w:p>
                 <w:pPr>
-                  <w:pStyle w:val="NoSpacing"/>
+                  <w:pStyle w:val="Sansinterligne"/>
                   <w:rPr>
                     <w:rFonts w:asciiTheme="majorHAnsi" w:eastAsiaTheme="majorEastAsia" w:hAnsiTheme="majorHAnsi" w:cstheme="majorBidi"/>
                   </w:rPr>
@@ -72,11 +72,10 @@
                   <w:dataBinding w:prefixMappings="xmlns:ns0='http://schemas.openxmlformats.org/package/2006/metadata/core-properties' xmlns:ns1='http://purl.org/dc/elements/1.1/'" w:xpath="/ns0:coreProperties[1]/ns1:title[1]" w:storeItemID="{6C3C8BC8-F283-45AE-878A-BAB7291924A1}"/>
                   <w:text/>
                 </w:sdtPr>
-                <w:sdtEndPr/>
                 <w:sdtContent>
                   <w:p>
                     <w:pPr>
-                      <w:pStyle w:val="NoSpacing"/>
+                      <w:pStyle w:val="Sansinterligne"/>
                       <w:rPr>
                         <w:rFonts w:asciiTheme="majorHAnsi" w:eastAsiaTheme="majorEastAsia" w:hAnsiTheme="majorHAnsi" w:cstheme="majorBidi"/>
                         <w:color w:val="5B9BD5" w:themeColor="accent1"/>
@@ -110,7 +109,6 @@
                 <w:dataBinding w:prefixMappings="xmlns:ns0='http://schemas.openxmlformats.org/package/2006/metadata/core-properties' xmlns:ns1='http://purl.org/dc/elements/1.1/'" w:xpath="/ns0:coreProperties[1]/ns1:subject[1]" w:storeItemID="{6C3C8BC8-F283-45AE-878A-BAB7291924A1}"/>
                 <w:text/>
               </w:sdtPr>
-              <w:sdtEndPr/>
               <w:sdtContent>
                 <w:tc>
                   <w:tcPr>
@@ -124,7 +122,7 @@
                   </w:tcPr>
                   <w:p>
                     <w:pPr>
-                      <w:pStyle w:val="NoSpacing"/>
+                      <w:pStyle w:val="Sansinterligne"/>
                       <w:rPr>
                         <w:rFonts w:asciiTheme="majorHAnsi" w:eastAsiaTheme="majorEastAsia" w:hAnsiTheme="majorHAnsi" w:cstheme="majorBidi"/>
                       </w:rPr>
@@ -159,7 +157,7 @@
           <w:tblPr>
             <w:tblpPr w:leftFromText="187" w:rightFromText="187" w:horzAnchor="margin" w:tblpXSpec="center" w:tblpYSpec="bottom"/>
             <w:tblW w:w="4000" w:type="pct"/>
-            <w:tblLook w:val="04A0" w:firstRow="1" w:lastRow="0" w:firstColumn="1" w:lastColumn="0" w:noHBand="0" w:noVBand="1"/>
+            <w:tblLook w:val="04A0"/>
           </w:tblPr>
           <w:tblGrid>
             <w:gridCol w:w="7672"/>
@@ -185,11 +183,10 @@
                   <w:dataBinding w:prefixMappings="xmlns:ns0='http://schemas.openxmlformats.org/package/2006/metadata/core-properties' xmlns:ns1='http://purl.org/dc/elements/1.1/'" w:xpath="/ns0:coreProperties[1]/ns1:creator[1]" w:storeItemID="{6C3C8BC8-F283-45AE-878A-BAB7291924A1}"/>
                   <w:text/>
                 </w:sdtPr>
-                <w:sdtEndPr/>
                 <w:sdtContent>
                   <w:p>
                     <w:pPr>
-                      <w:pStyle w:val="NoSpacing"/>
+                      <w:pStyle w:val="Sansinterligne"/>
                       <w:rPr>
                         <w:color w:val="5B9BD5" w:themeColor="accent1"/>
                       </w:rPr>
@@ -199,7 +196,23 @@
                         <w:color w:val="5B9BD5" w:themeColor="accent1"/>
                         <w:lang w:val="fr-BE"/>
                       </w:rPr>
-                      <w:t>Fink Jérôme &amp; Seel Océane</w:t>
+                      <w:t xml:space="preserve">Fink Jérôme &amp; </w:t>
+                    </w:r>
+                    <w:proofErr w:type="spellStart"/>
+                    <w:r>
+                      <w:rPr>
+                        <w:color w:val="5B9BD5" w:themeColor="accent1"/>
+                        <w:lang w:val="fr-BE"/>
+                      </w:rPr>
+                      <w:t>Seel</w:t>
+                    </w:r>
+                    <w:proofErr w:type="spellEnd"/>
+                    <w:r>
+                      <w:rPr>
+                        <w:color w:val="5B9BD5" w:themeColor="accent1"/>
+                        <w:lang w:val="fr-BE"/>
+                      </w:rPr>
+                      <w:t xml:space="preserve"> Océane</w:t>
                     </w:r>
                   </w:p>
                 </w:sdtContent>
@@ -219,11 +232,10 @@
                     <w:calendar w:val="gregorian"/>
                   </w:date>
                 </w:sdtPr>
-                <w:sdtEndPr/>
                 <w:sdtContent>
                   <w:p>
                     <w:pPr>
-                      <w:pStyle w:val="NoSpacing"/>
+                      <w:pStyle w:val="Sansinterligne"/>
                       <w:rPr>
                         <w:color w:val="5B9BD5" w:themeColor="accent1"/>
                       </w:rPr>
@@ -239,7 +251,7 @@
               </w:sdt>
               <w:p>
                 <w:pPr>
-                  <w:pStyle w:val="NoSpacing"/>
+                  <w:pStyle w:val="Sansinterligne"/>
                   <w:rPr>
                     <w:color w:val="5B9BD5" w:themeColor="accent1"/>
                   </w:rPr>
@@ -272,7 +284,7 @@
     </w:sdt>
     <w:p>
       <w:pPr>
-        <w:pStyle w:val="Heading1"/>
+        <w:pStyle w:val="Titre1"/>
         <w:numPr>
           <w:ilvl w:val="0"/>
           <w:numId w:val="4"/>
@@ -356,7 +368,7 @@
     </w:p>
     <w:p>
       <w:pPr>
-        <w:pStyle w:val="ListParagraph"/>
+        <w:pStyle w:val="Paragraphedeliste"/>
         <w:numPr>
           <w:ilvl w:val="0"/>
           <w:numId w:val="1"/>
@@ -464,7 +476,7 @@
     </w:p>
     <w:p>
       <w:pPr>
-        <w:pStyle w:val="ListParagraph"/>
+        <w:pStyle w:val="Paragraphedeliste"/>
         <w:numPr>
           <w:ilvl w:val="0"/>
           <w:numId w:val="1"/>
@@ -542,7 +554,7 @@
     </w:p>
     <w:p>
       <w:pPr>
-        <w:pStyle w:val="ListParagraph"/>
+        <w:pStyle w:val="Paragraphedeliste"/>
         <w:numPr>
           <w:ilvl w:val="0"/>
           <w:numId w:val="1"/>
@@ -588,7 +600,7 @@
     </w:p>
     <w:p>
       <w:pPr>
-        <w:pStyle w:val="ListParagraph"/>
+        <w:pStyle w:val="Paragraphedeliste"/>
         <w:numPr>
           <w:ilvl w:val="0"/>
           <w:numId w:val="1"/>
@@ -649,12 +661,14 @@
         </w:rPr>
         <w:t xml:space="preserve">au </w:t>
       </w:r>
+      <w:proofErr w:type="spellStart"/>
       <w:r>
         <w:rPr>
           <w:lang w:val="fr-BE"/>
         </w:rPr>
         <w:t>datawarehouse</w:t>
       </w:r>
+      <w:proofErr w:type="spellEnd"/>
       <w:r>
         <w:rPr>
           <w:lang w:val="fr-BE"/>
@@ -664,7 +678,7 @@
     </w:p>
     <w:p>
       <w:pPr>
-        <w:pStyle w:val="ListParagraph"/>
+        <w:pStyle w:val="Paragraphedeliste"/>
         <w:numPr>
           <w:ilvl w:val="0"/>
           <w:numId w:val="1"/>
@@ -679,13 +693,45 @@
           <w:u w:val="single"/>
           <w:lang w:val="fr-BE"/>
         </w:rPr>
-        <w:t>DW (DataWarehouse)</w:t>
-      </w:r>
-      <w:r>
-        <w:rPr>
-          <w:lang w:val="fr-BE"/>
-        </w:rPr>
-        <w:t> : Base de données dédiée au datawarehouse donc à la prise de décision.</w:t>
+        <w:t>DW (</w:t>
+      </w:r>
+      <w:proofErr w:type="spellStart"/>
+      <w:r>
+        <w:rPr>
+          <w:b/>
+          <w:u w:val="single"/>
+          <w:lang w:val="fr-BE"/>
+        </w:rPr>
+        <w:t>DataWarehouse</w:t>
+      </w:r>
+      <w:proofErr w:type="spellEnd"/>
+      <w:r>
+        <w:rPr>
+          <w:b/>
+          <w:u w:val="single"/>
+          <w:lang w:val="fr-BE"/>
+        </w:rPr>
+        <w:t>)</w:t>
+      </w:r>
+      <w:r>
+        <w:rPr>
+          <w:lang w:val="fr-BE"/>
+        </w:rPr>
+        <w:t xml:space="preserve"> : Base de données dédiée au </w:t>
+      </w:r>
+      <w:proofErr w:type="spellStart"/>
+      <w:r>
+        <w:rPr>
+          <w:lang w:val="fr-BE"/>
+        </w:rPr>
+        <w:t>datawarehouse</w:t>
+      </w:r>
+      <w:proofErr w:type="spellEnd"/>
+      <w:r>
+        <w:rPr>
+          <w:lang w:val="fr-BE"/>
+        </w:rPr>
+        <w:t xml:space="preserve"> donc à la prise de décision.</w:t>
       </w:r>
     </w:p>
     <w:p>
@@ -748,12 +794,14 @@
       <w:r>
         <w:rPr>
           <w:noProof/>
-        </w:rPr>
+          <w:lang w:val="fr-BE" w:eastAsia="fr-BE"/>
+        </w:rPr>
+        <w:lastRenderedPageBreak/>
         <w:drawing>
           <wp:inline distT="0" distB="0" distL="0" distR="0">
-            <wp:extent cx="4191000" cy="2986179"/>
+            <wp:extent cx="5869773" cy="3935416"/>
             <wp:effectExtent l="19050" t="0" r="0" b="0"/>
-            <wp:docPr id="1" name="Image 0" descr="schema.png"/>
+            <wp:docPr id="2" name="Image 1" descr="schema.png"/>
             <wp:cNvGraphicFramePr>
               <a:graphicFrameLocks xmlns:a="http://schemas.openxmlformats.org/drawingml/2006/main" noChangeAspect="1"/>
             </wp:cNvGraphicFramePr>
@@ -773,7 +821,7 @@
                   <pic:spPr>
                     <a:xfrm>
                       <a:off x="0" y="0"/>
-                      <a:ext cx="4212659" cy="3001612"/>
+                      <a:ext cx="5869773" cy="3935416"/>
                     </a:xfrm>
                     <a:prstGeom prst="rect">
                       <a:avLst/>
@@ -788,13 +836,34 @@
     </w:p>
     <w:p>
       <w:pPr>
-        <w:pStyle w:val="ListParagraph"/>
+        <w:rPr>
+          <w:lang w:val="fr-BE"/>
+        </w:rPr>
+      </w:pPr>
+    </w:p>
+    <w:p>
+      <w:pPr>
+        <w:rPr>
+          <w:lang w:val="fr-BE"/>
+        </w:rPr>
+      </w:pPr>
+    </w:p>
+    <w:p>
+      <w:pPr>
+        <w:rPr>
+          <w:lang w:val="fr-BE"/>
+        </w:rPr>
+      </w:pPr>
+    </w:p>
+    <w:p>
+      <w:pPr>
+        <w:pStyle w:val="Paragraphedeliste"/>
         <w:numPr>
           <w:ilvl w:val="0"/>
           <w:numId w:val="4"/>
         </w:numPr>
         <w:rPr>
-          <w:rStyle w:val="SubtleReference"/>
+          <w:rStyle w:val="Rfrenceple"/>
           <w:rFonts w:asciiTheme="majorHAnsi" w:eastAsiaTheme="majorEastAsia" w:hAnsiTheme="majorHAnsi" w:cstheme="majorBidi"/>
           <w:b/>
           <w:bCs/>
@@ -809,15 +878,14 @@
       <w:bookmarkStart w:id="1" w:name="_Toc437589691"/>
       <w:r>
         <w:rPr>
-          <w:rStyle w:val="Heading1Char"/>
-          <w:lang w:val="fr-BE"/>
-        </w:rPr>
-        <w:lastRenderedPageBreak/>
+          <w:rStyle w:val="Titre1Car"/>
+          <w:lang w:val="fr-BE"/>
+        </w:rPr>
         <w:t>Remarque</w:t>
       </w:r>
       <w:r>
         <w:rPr>
-          <w:rStyle w:val="Heading1Char"/>
+          <w:rStyle w:val="Titre1Car"/>
           <w:lang w:val="fr-BE"/>
         </w:rPr>
         <w:t xml:space="preserve"> à propos d’éventuelles DB existantes</w:t>
@@ -839,7 +907,7 @@
     <w:p>
       <w:pPr>
         <w:rPr>
-          <w:rStyle w:val="SubtleReference"/>
+          <w:rStyle w:val="Rfrenceple"/>
           <w:color w:val="auto"/>
           <w:u w:val="none"/>
           <w:lang w:val="fr-BE"/>
@@ -848,27 +916,98 @@
     </w:p>
     <w:p>
       <w:pPr>
-        <w:pStyle w:val="ListParagraph"/>
+        <w:rPr>
+          <w:rStyle w:val="Rfrenceple"/>
+          <w:color w:val="auto"/>
+          <w:u w:val="none"/>
+          <w:lang w:val="fr-BE"/>
+        </w:rPr>
+      </w:pPr>
+    </w:p>
+    <w:p>
+      <w:pPr>
+        <w:rPr>
+          <w:rStyle w:val="Rfrenceple"/>
+          <w:color w:val="auto"/>
+          <w:u w:val="none"/>
+          <w:lang w:val="fr-BE"/>
+        </w:rPr>
+      </w:pPr>
+    </w:p>
+    <w:p>
+      <w:pPr>
+        <w:rPr>
+          <w:rStyle w:val="Rfrenceple"/>
+          <w:color w:val="auto"/>
+          <w:u w:val="none"/>
+          <w:lang w:val="fr-BE"/>
+        </w:rPr>
+      </w:pPr>
+    </w:p>
+    <w:p>
+      <w:pPr>
+        <w:rPr>
+          <w:rStyle w:val="Rfrenceple"/>
+          <w:color w:val="auto"/>
+          <w:u w:val="none"/>
+          <w:lang w:val="fr-BE"/>
+        </w:rPr>
+      </w:pPr>
+    </w:p>
+    <w:p>
+      <w:pPr>
+        <w:rPr>
+          <w:rStyle w:val="Rfrenceple"/>
+          <w:color w:val="auto"/>
+          <w:u w:val="none"/>
+          <w:lang w:val="fr-BE"/>
+        </w:rPr>
+      </w:pPr>
+    </w:p>
+    <w:p>
+      <w:pPr>
+        <w:rPr>
+          <w:rStyle w:val="Rfrenceple"/>
+          <w:color w:val="auto"/>
+          <w:u w:val="none"/>
+          <w:lang w:val="fr-BE"/>
+        </w:rPr>
+      </w:pPr>
+    </w:p>
+    <w:p>
+      <w:pPr>
+        <w:rPr>
+          <w:rStyle w:val="Rfrenceple"/>
+          <w:color w:val="auto"/>
+          <w:u w:val="none"/>
+          <w:lang w:val="fr-BE"/>
+        </w:rPr>
+      </w:pPr>
+    </w:p>
+    <w:p>
+      <w:pPr>
+        <w:pStyle w:val="Paragraphedeliste"/>
         <w:numPr>
           <w:ilvl w:val="0"/>
           <w:numId w:val="4"/>
         </w:numPr>
         <w:rPr>
-          <w:rStyle w:val="Heading1Char"/>
-          <w:lang w:val="fr-BE"/>
-        </w:rPr>
-      </w:pPr>
-      <w:r>
-        <w:rPr>
-          <w:rStyle w:val="Heading1Char"/>
-          <w:lang w:val="fr-BE"/>
-        </w:rPr>
+          <w:rStyle w:val="Titre1Car"/>
+          <w:lang w:val="fr-BE"/>
+        </w:rPr>
+      </w:pPr>
+      <w:r>
+        <w:rPr>
+          <w:rStyle w:val="Titre1Car"/>
+          <w:lang w:val="fr-BE"/>
+        </w:rPr>
+        <w:lastRenderedPageBreak/>
         <w:t>Installation</w:t>
       </w:r>
     </w:p>
     <w:p>
       <w:pPr>
-        <w:pStyle w:val="Heading2"/>
+        <w:pStyle w:val="Titre2"/>
         <w:numPr>
           <w:ilvl w:val="1"/>
           <w:numId w:val="4"/>
@@ -884,29 +1023,10 @@
         <w:t>Configuration de la base de données</w:t>
       </w:r>
       <w:bookmarkEnd w:id="1"/>
-      <w:r>
-        <w:rPr>
-          <w:lang w:val="fr-BE"/>
-        </w:rPr>
-        <w:t> :</w:t>
-      </w:r>
-    </w:p>
-    <w:p>
-      <w:pPr>
-        <w:rPr>
-          <w:lang w:val="fr-BE"/>
-        </w:rPr>
-      </w:pPr>
-      <w:r>
-        <w:rPr>
-          <w:lang w:val="fr-BE"/>
-        </w:rPr>
-        <w:t>Il faut tout d’abord configurer vos SGBD afin de disposer des éléments nécessaires.</w:t>
-      </w:r>
-    </w:p>
-    <w:p>
-      <w:pPr>
-        <w:pStyle w:val="Heading3"/>
+    </w:p>
+    <w:p>
+      <w:pPr>
+        <w:pStyle w:val="Titre3"/>
         <w:numPr>
           <w:ilvl w:val="2"/>
           <w:numId w:val="4"/>
@@ -920,19 +1040,21 @@
         <w:rPr>
           <w:lang w:val="fr-BE"/>
         </w:rPr>
-        <w:t>Mise en place des DBlinks :</w:t>
+        <w:t xml:space="preserve">Mise en place des </w:t>
+      </w:r>
+      <w:proofErr w:type="spellStart"/>
+      <w:r>
+        <w:rPr>
+          <w:lang w:val="fr-BE"/>
+        </w:rPr>
+        <w:t>DBlinks</w:t>
       </w:r>
       <w:bookmarkEnd w:id="2"/>
-      <w:r>
-        <w:rPr>
-          <w:lang w:val="fr-BE"/>
-        </w:rPr>
-        <w:t xml:space="preserve"> </w:t>
-      </w:r>
-    </w:p>
-    <w:p>
-      <w:pPr>
-        <w:pStyle w:val="ListParagraph"/>
+      <w:proofErr w:type="spellEnd"/>
+    </w:p>
+    <w:p>
+      <w:pPr>
+        <w:pStyle w:val="Paragraphedeliste"/>
         <w:numPr>
           <w:ilvl w:val="3"/>
           <w:numId w:val="4"/>
@@ -949,7 +1071,7 @@
       </w:r>
       <w:r>
         <w:rPr>
-          <w:rStyle w:val="FootnoteReference"/>
+          <w:rStyle w:val="Appelnotedebasdep"/>
           <w:lang w:val="fr-BE"/>
         </w:rPr>
         <w:footnoteReference w:id="1"/>
@@ -963,7 +1085,7 @@
     </w:p>
     <w:p>
       <w:pPr>
-        <w:pStyle w:val="ListParagraph"/>
+        <w:pStyle w:val="Paragraphedeliste"/>
         <w:numPr>
           <w:ilvl w:val="3"/>
           <w:numId w:val="4"/>
@@ -980,7 +1102,7 @@
       </w:r>
       <w:r>
         <w:rPr>
-          <w:rStyle w:val="FootnoteReference"/>
+          <w:rStyle w:val="Appelnotedebasdep"/>
           <w:lang w:val="fr-BE"/>
         </w:rPr>
         <w:footnoteReference w:id="2"/>
@@ -994,13 +1116,13 @@
     </w:p>
     <w:tbl>
       <w:tblPr>
-        <w:tblStyle w:val="TableGrid"/>
+        <w:tblStyle w:val="Grilledutableau"/>
         <w:tblW w:w="0" w:type="auto"/>
         <w:jc w:val="center"/>
-        <w:tblLook w:val="04A0" w:firstRow="1" w:lastRow="0" w:firstColumn="1" w:lastColumn="0" w:noHBand="0" w:noVBand="1"/>
+        <w:tblLook w:val="04A0"/>
       </w:tblPr>
       <w:tblGrid>
-        <w:gridCol w:w="6790"/>
+        <w:gridCol w:w="6211"/>
       </w:tblGrid>
       <w:tr>
         <w:trPr>
@@ -1012,39 +1134,79 @@
           </w:tcPr>
           <w:p>
             <w:pPr>
-              <w:pStyle w:val="ListParagraph"/>
+              <w:pStyle w:val="Paragraphedeliste"/>
               <w:ind w:left="201"/>
+              <w:rPr>
+                <w:sz w:val="20"/>
+                <w:szCs w:val="20"/>
+              </w:rPr>
             </w:pPr>
             <w:r>
+              <w:rPr>
+                <w:sz w:val="20"/>
+                <w:szCs w:val="20"/>
+              </w:rPr>
               <w:t>CB =</w:t>
             </w:r>
           </w:p>
           <w:p>
             <w:pPr>
-              <w:pStyle w:val="ListParagraph"/>
+              <w:pStyle w:val="Paragraphedeliste"/>
               <w:ind w:left="201"/>
+              <w:rPr>
+                <w:sz w:val="20"/>
+                <w:szCs w:val="20"/>
+              </w:rPr>
             </w:pPr>
             <w:r>
+              <w:rPr>
+                <w:sz w:val="20"/>
+                <w:szCs w:val="20"/>
+              </w:rPr>
               <w:t xml:space="preserve">  (DESCRIPTION =</w:t>
             </w:r>
           </w:p>
           <w:p>
             <w:pPr>
-              <w:pStyle w:val="ListParagraph"/>
+              <w:pStyle w:val="Paragraphedeliste"/>
               <w:ind w:left="201"/>
               <w:rPr>
+                <w:sz w:val="20"/>
+                <w:szCs w:val="20"/>
                 <w:lang w:val="fr-BE"/>
               </w:rPr>
             </w:pPr>
             <w:r>
               <w:rPr>
+                <w:sz w:val="20"/>
+                <w:szCs w:val="20"/>
                 <w:lang w:val="fr-BE"/>
               </w:rPr>
-              <w:t xml:space="preserve">    (ADDRESS = (PROTOCOL = TCP)(HOST = </w:t>
+              <w:t xml:space="preserve">    (ADDRESS = (PROTOCOL = TCP</w:t>
+            </w:r>
+            <w:proofErr w:type="gramStart"/>
+            <w:r>
+              <w:rPr>
+                <w:sz w:val="20"/>
+                <w:szCs w:val="20"/>
+                <w:lang w:val="fr-BE"/>
+              </w:rPr>
+              <w:t>)(</w:t>
+            </w:r>
+            <w:proofErr w:type="gramEnd"/>
+            <w:r>
+              <w:rPr>
+                <w:sz w:val="20"/>
+                <w:szCs w:val="20"/>
+                <w:lang w:val="fr-BE"/>
+              </w:rPr>
+              <w:t xml:space="preserve">HOST = </w:t>
             </w:r>
             <w:r>
               <w:rPr>
                 <w:i/>
+                <w:sz w:val="20"/>
+                <w:szCs w:val="20"/>
                 <w:u w:val="single"/>
                 <w:lang w:val="fr-BE"/>
               </w:rPr>
@@ -1052,6 +1214,8 @@
             </w:r>
             <w:r>
               <w:rPr>
+                <w:sz w:val="20"/>
+                <w:szCs w:val="20"/>
                 <w:lang w:val="fr-BE"/>
               </w:rPr>
               <w:t xml:space="preserve">)(PORT = </w:t>
@@ -1059,6 +1223,8 @@
             <w:r>
               <w:rPr>
                 <w:i/>
+                <w:sz w:val="20"/>
+                <w:szCs w:val="20"/>
                 <w:u w:val="single"/>
                 <w:lang w:val="fr-BE"/>
               </w:rPr>
@@ -1066,6 +1232,8 @@
             </w:r>
             <w:r>
               <w:rPr>
+                <w:sz w:val="20"/>
+                <w:szCs w:val="20"/>
                 <w:lang w:val="fr-BE"/>
               </w:rPr>
               <w:t>))</w:t>
@@ -1073,256 +1241,462 @@
           </w:p>
           <w:p>
             <w:pPr>
-              <w:pStyle w:val="ListParagraph"/>
+              <w:pStyle w:val="Paragraphedeliste"/>
               <w:ind w:left="201"/>
+              <w:rPr>
+                <w:sz w:val="20"/>
+                <w:szCs w:val="20"/>
+              </w:rPr>
             </w:pPr>
             <w:r>
               <w:rPr>
+                <w:sz w:val="20"/>
+                <w:szCs w:val="20"/>
                 <w:lang w:val="fr-BE"/>
               </w:rPr>
               <w:t xml:space="preserve">    </w:t>
             </w:r>
             <w:r>
+              <w:rPr>
+                <w:sz w:val="20"/>
+                <w:szCs w:val="20"/>
+              </w:rPr>
               <w:t>(CONNECT_DATA =</w:t>
             </w:r>
           </w:p>
           <w:p>
             <w:pPr>
-              <w:pStyle w:val="ListParagraph"/>
+              <w:pStyle w:val="Paragraphedeliste"/>
               <w:ind w:left="201"/>
+              <w:rPr>
+                <w:sz w:val="20"/>
+                <w:szCs w:val="20"/>
+              </w:rPr>
             </w:pPr>
             <w:r>
+              <w:rPr>
+                <w:sz w:val="20"/>
+                <w:szCs w:val="20"/>
+              </w:rPr>
               <w:t xml:space="preserve">      (SERVER = DEDICATED)</w:t>
             </w:r>
           </w:p>
           <w:p>
             <w:pPr>
-              <w:pStyle w:val="ListParagraph"/>
+              <w:pStyle w:val="Paragraphedeliste"/>
               <w:ind w:left="201"/>
+              <w:rPr>
+                <w:sz w:val="20"/>
+                <w:szCs w:val="20"/>
+              </w:rPr>
             </w:pPr>
             <w:r>
+              <w:rPr>
+                <w:sz w:val="20"/>
+                <w:szCs w:val="20"/>
+              </w:rPr>
               <w:t xml:space="preserve">      (SERVICE_NAME = XE)</w:t>
             </w:r>
           </w:p>
           <w:p>
             <w:pPr>
-              <w:pStyle w:val="ListParagraph"/>
+              <w:pStyle w:val="Paragraphedeliste"/>
               <w:ind w:left="201"/>
+              <w:rPr>
+                <w:sz w:val="20"/>
+                <w:szCs w:val="20"/>
+              </w:rPr>
             </w:pPr>
             <w:r>
+              <w:rPr>
+                <w:sz w:val="20"/>
+                <w:szCs w:val="20"/>
+              </w:rPr>
               <w:t xml:space="preserve">    )</w:t>
             </w:r>
           </w:p>
           <w:p>
             <w:pPr>
-              <w:pStyle w:val="ListParagraph"/>
+              <w:pStyle w:val="Paragraphedeliste"/>
               <w:ind w:left="201"/>
+              <w:rPr>
+                <w:sz w:val="20"/>
+                <w:szCs w:val="20"/>
+              </w:rPr>
             </w:pPr>
             <w:r>
+              <w:rPr>
+                <w:sz w:val="20"/>
+                <w:szCs w:val="20"/>
+              </w:rPr>
               <w:t xml:space="preserve">  )</w:t>
             </w:r>
           </w:p>
           <w:p>
             <w:pPr>
-              <w:pStyle w:val="ListParagraph"/>
+              <w:pStyle w:val="Paragraphedeliste"/>
               <w:ind w:left="201"/>
+              <w:rPr>
+                <w:sz w:val="20"/>
+                <w:szCs w:val="20"/>
+              </w:rPr>
             </w:pPr>
           </w:p>
           <w:p>
             <w:pPr>
-              <w:pStyle w:val="ListParagraph"/>
+              <w:pStyle w:val="Paragraphedeliste"/>
               <w:ind w:left="201"/>
+              <w:rPr>
+                <w:sz w:val="20"/>
+                <w:szCs w:val="20"/>
+              </w:rPr>
             </w:pPr>
             <w:r>
+              <w:rPr>
+                <w:sz w:val="20"/>
+                <w:szCs w:val="20"/>
+              </w:rPr>
               <w:t>CBB =</w:t>
             </w:r>
           </w:p>
           <w:p>
             <w:pPr>
-              <w:pStyle w:val="ListParagraph"/>
+              <w:pStyle w:val="Paragraphedeliste"/>
               <w:ind w:left="201"/>
+              <w:rPr>
+                <w:sz w:val="20"/>
+                <w:szCs w:val="20"/>
+              </w:rPr>
             </w:pPr>
             <w:r>
+              <w:rPr>
+                <w:sz w:val="20"/>
+                <w:szCs w:val="20"/>
+              </w:rPr>
               <w:t xml:space="preserve">  (DESCRIPTION =</w:t>
             </w:r>
           </w:p>
           <w:p>
             <w:pPr>
-              <w:pStyle w:val="ListParagraph"/>
+              <w:pStyle w:val="Paragraphedeliste"/>
               <w:ind w:left="201"/>
+              <w:rPr>
+                <w:sz w:val="20"/>
+                <w:szCs w:val="20"/>
+              </w:rPr>
             </w:pPr>
             <w:r>
+              <w:rPr>
+                <w:sz w:val="20"/>
+                <w:szCs w:val="20"/>
+              </w:rPr>
               <w:t xml:space="preserve">    (ADDRESS = (PROTOCOL = TCP)(HOST = </w:t>
             </w:r>
+            <w:proofErr w:type="spellStart"/>
             <w:r>
               <w:rPr>
                 <w:i/>
+                <w:sz w:val="20"/>
+                <w:szCs w:val="20"/>
                 <w:u w:val="single"/>
               </w:rPr>
-              <w:t>Utilisateur-PC</w:t>
-            </w:r>
-            <w:r>
+              <w:t>Utilisateur</w:t>
+            </w:r>
+            <w:proofErr w:type="spellEnd"/>
+            <w:r>
+              <w:rPr>
+                <w:i/>
+                <w:sz w:val="20"/>
+                <w:szCs w:val="20"/>
+                <w:u w:val="single"/>
+              </w:rPr>
+              <w:t>-PC</w:t>
+            </w:r>
+            <w:r>
+              <w:rPr>
+                <w:sz w:val="20"/>
+                <w:szCs w:val="20"/>
+              </w:rPr>
               <w:t xml:space="preserve">)(PORT = </w:t>
             </w:r>
             <w:r>
               <w:rPr>
                 <w:i/>
+                <w:sz w:val="20"/>
+                <w:szCs w:val="20"/>
                 <w:u w:val="single"/>
               </w:rPr>
               <w:t>1521</w:t>
             </w:r>
             <w:r>
+              <w:rPr>
+                <w:sz w:val="20"/>
+                <w:szCs w:val="20"/>
+              </w:rPr>
               <w:t>))</w:t>
             </w:r>
           </w:p>
           <w:p>
             <w:pPr>
-              <w:pStyle w:val="ListParagraph"/>
+              <w:pStyle w:val="Paragraphedeliste"/>
               <w:ind w:left="201"/>
+              <w:rPr>
+                <w:sz w:val="20"/>
+                <w:szCs w:val="20"/>
+              </w:rPr>
             </w:pPr>
             <w:r>
+              <w:rPr>
+                <w:sz w:val="20"/>
+                <w:szCs w:val="20"/>
+              </w:rPr>
               <w:t xml:space="preserve">    (CONNECT_DATA =</w:t>
             </w:r>
           </w:p>
           <w:p>
             <w:pPr>
-              <w:pStyle w:val="ListParagraph"/>
+              <w:pStyle w:val="Paragraphedeliste"/>
               <w:ind w:left="201"/>
+              <w:rPr>
+                <w:sz w:val="20"/>
+                <w:szCs w:val="20"/>
+              </w:rPr>
             </w:pPr>
             <w:r>
+              <w:rPr>
+                <w:sz w:val="20"/>
+                <w:szCs w:val="20"/>
+              </w:rPr>
               <w:t xml:space="preserve">      (SERVER = DEDICATED)</w:t>
             </w:r>
           </w:p>
           <w:p>
             <w:pPr>
-              <w:pStyle w:val="ListParagraph"/>
+              <w:pStyle w:val="Paragraphedeliste"/>
               <w:ind w:left="201"/>
+              <w:rPr>
+                <w:sz w:val="20"/>
+                <w:szCs w:val="20"/>
+              </w:rPr>
             </w:pPr>
             <w:r>
-              <w:t xml:space="preserve">      </w:t>
-            </w:r>
-            <w:r>
-              <w:t>(SERVICE_NAME = XE)</w:t>
+              <w:rPr>
+                <w:sz w:val="20"/>
+                <w:szCs w:val="20"/>
+              </w:rPr>
+              <w:t xml:space="preserve">      (SERVICE_NAME = XE)</w:t>
             </w:r>
           </w:p>
           <w:p>
             <w:pPr>
-              <w:pStyle w:val="ListParagraph"/>
+              <w:pStyle w:val="Paragraphedeliste"/>
               <w:ind w:left="201"/>
+              <w:rPr>
+                <w:sz w:val="20"/>
+                <w:szCs w:val="20"/>
+              </w:rPr>
             </w:pPr>
             <w:r>
+              <w:rPr>
+                <w:sz w:val="20"/>
+                <w:szCs w:val="20"/>
+              </w:rPr>
               <w:t xml:space="preserve">    )</w:t>
             </w:r>
           </w:p>
           <w:p>
             <w:pPr>
-              <w:pStyle w:val="ListParagraph"/>
+              <w:pStyle w:val="Paragraphedeliste"/>
               <w:ind w:left="201"/>
+              <w:rPr>
+                <w:sz w:val="20"/>
+                <w:szCs w:val="20"/>
+              </w:rPr>
             </w:pPr>
             <w:r>
+              <w:rPr>
+                <w:sz w:val="20"/>
+                <w:szCs w:val="20"/>
+              </w:rPr>
               <w:t xml:space="preserve">  )</w:t>
             </w:r>
           </w:p>
           <w:p>
             <w:pPr>
-              <w:pStyle w:val="ListParagraph"/>
+              <w:pStyle w:val="Paragraphedeliste"/>
               <w:ind w:left="201"/>
+              <w:rPr>
+                <w:sz w:val="20"/>
+                <w:szCs w:val="20"/>
+              </w:rPr>
             </w:pPr>
           </w:p>
           <w:p>
             <w:pPr>
-              <w:pStyle w:val="ListParagraph"/>
+              <w:pStyle w:val="Paragraphedeliste"/>
               <w:ind w:left="201"/>
+              <w:rPr>
+                <w:sz w:val="20"/>
+                <w:szCs w:val="20"/>
+              </w:rPr>
             </w:pPr>
             <w:r>
-              <w:t>CC</w:t>
-            </w:r>
-            <w:r>
-              <w:t xml:space="preserve"> =</w:t>
+              <w:rPr>
+                <w:sz w:val="20"/>
+                <w:szCs w:val="20"/>
+              </w:rPr>
+              <w:t>CC =</w:t>
             </w:r>
           </w:p>
           <w:p>
             <w:pPr>
-              <w:pStyle w:val="ListParagraph"/>
+              <w:pStyle w:val="Paragraphedeliste"/>
               <w:ind w:left="201"/>
+              <w:rPr>
+                <w:sz w:val="20"/>
+                <w:szCs w:val="20"/>
+              </w:rPr>
             </w:pPr>
             <w:r>
+              <w:rPr>
+                <w:sz w:val="20"/>
+                <w:szCs w:val="20"/>
+              </w:rPr>
               <w:t xml:space="preserve">  (DESCRIPTION =</w:t>
             </w:r>
           </w:p>
           <w:p>
             <w:pPr>
-              <w:pStyle w:val="ListParagraph"/>
+              <w:pStyle w:val="Paragraphedeliste"/>
               <w:ind w:left="201"/>
+              <w:rPr>
+                <w:sz w:val="20"/>
+                <w:szCs w:val="20"/>
+              </w:rPr>
             </w:pPr>
             <w:r>
+              <w:rPr>
+                <w:sz w:val="20"/>
+                <w:szCs w:val="20"/>
+              </w:rPr>
               <w:t xml:space="preserve">    (ADDRESS = (PROTOCOL = TCP)(HOST = </w:t>
             </w:r>
+            <w:proofErr w:type="spellStart"/>
             <w:r>
               <w:rPr>
                 <w:i/>
+                <w:sz w:val="20"/>
+                <w:szCs w:val="20"/>
                 <w:u w:val="single"/>
               </w:rPr>
-              <w:t>Utilisateur-PC</w:t>
-            </w:r>
-            <w:r>
+              <w:t>Utilisateur</w:t>
+            </w:r>
+            <w:proofErr w:type="spellEnd"/>
+            <w:r>
+              <w:rPr>
+                <w:i/>
+                <w:sz w:val="20"/>
+                <w:szCs w:val="20"/>
+                <w:u w:val="single"/>
+              </w:rPr>
+              <w:t>-PC</w:t>
+            </w:r>
+            <w:r>
+              <w:rPr>
+                <w:sz w:val="20"/>
+                <w:szCs w:val="20"/>
+              </w:rPr>
               <w:t xml:space="preserve">)(PORT = </w:t>
             </w:r>
             <w:r>
               <w:rPr>
                 <w:i/>
+                <w:sz w:val="20"/>
+                <w:szCs w:val="20"/>
                 <w:u w:val="single"/>
               </w:rPr>
               <w:t>1521</w:t>
             </w:r>
             <w:r>
+              <w:rPr>
+                <w:sz w:val="20"/>
+                <w:szCs w:val="20"/>
+              </w:rPr>
               <w:t>))</w:t>
             </w:r>
           </w:p>
           <w:p>
             <w:pPr>
-              <w:pStyle w:val="ListParagraph"/>
+              <w:pStyle w:val="Paragraphedeliste"/>
               <w:ind w:left="201"/>
+              <w:rPr>
+                <w:sz w:val="20"/>
+                <w:szCs w:val="20"/>
+              </w:rPr>
             </w:pPr>
             <w:r>
+              <w:rPr>
+                <w:sz w:val="20"/>
+                <w:szCs w:val="20"/>
+              </w:rPr>
               <w:t xml:space="preserve">    (CONNECT_DATA =</w:t>
             </w:r>
           </w:p>
           <w:p>
             <w:pPr>
-              <w:pStyle w:val="ListParagraph"/>
+              <w:pStyle w:val="Paragraphedeliste"/>
               <w:ind w:left="201"/>
+              <w:rPr>
+                <w:sz w:val="20"/>
+                <w:szCs w:val="20"/>
+              </w:rPr>
             </w:pPr>
             <w:r>
+              <w:rPr>
+                <w:sz w:val="20"/>
+                <w:szCs w:val="20"/>
+              </w:rPr>
               <w:t xml:space="preserve">      (SERVER = DEDICATED)</w:t>
             </w:r>
           </w:p>
           <w:p>
             <w:pPr>
-              <w:pStyle w:val="ListParagraph"/>
+              <w:pStyle w:val="Paragraphedeliste"/>
               <w:ind w:left="201"/>
+              <w:rPr>
+                <w:sz w:val="20"/>
+                <w:szCs w:val="20"/>
+              </w:rPr>
             </w:pPr>
             <w:r>
-              <w:t xml:space="preserve">      </w:t>
-            </w:r>
-            <w:r>
-              <w:t>(SERVICE_NAME = XE)</w:t>
+              <w:rPr>
+                <w:sz w:val="20"/>
+                <w:szCs w:val="20"/>
+              </w:rPr>
+              <w:t xml:space="preserve">      (SERVICE_NAME = XE)</w:t>
             </w:r>
           </w:p>
           <w:p>
             <w:pPr>
-              <w:pStyle w:val="ListParagraph"/>
+              <w:pStyle w:val="Paragraphedeliste"/>
               <w:ind w:left="201"/>
               <w:rPr>
+                <w:sz w:val="20"/>
+                <w:szCs w:val="20"/>
                 <w:lang w:val="fr-BE"/>
               </w:rPr>
             </w:pPr>
             <w:r>
-              <w:lastRenderedPageBreak/>
+              <w:rPr>
+                <w:sz w:val="20"/>
+                <w:szCs w:val="20"/>
+              </w:rPr>
               <w:t xml:space="preserve">    </w:t>
             </w:r>
             <w:r>
               <w:rPr>
+                <w:sz w:val="20"/>
+                <w:szCs w:val="20"/>
                 <w:lang w:val="fr-BE"/>
               </w:rPr>
               <w:t>)</w:t>
@@ -1330,14 +1704,18 @@
           </w:p>
           <w:p>
             <w:pPr>
-              <w:pStyle w:val="ListParagraph"/>
+              <w:pStyle w:val="Paragraphedeliste"/>
               <w:ind w:left="201"/>
               <w:rPr>
+                <w:sz w:val="20"/>
+                <w:szCs w:val="20"/>
                 <w:lang w:val="fr-BE"/>
               </w:rPr>
             </w:pPr>
             <w:r>
               <w:rPr>
+                <w:sz w:val="20"/>
+                <w:szCs w:val="20"/>
                 <w:lang w:val="fr-BE"/>
               </w:rPr>
               <w:t xml:space="preserve">  )</w:t>
@@ -1345,29 +1723,37 @@
           </w:p>
           <w:p>
             <w:pPr>
-              <w:pStyle w:val="ListParagraph"/>
+              <w:pStyle w:val="Paragraphedeliste"/>
               <w:ind w:left="201"/>
               <w:rPr>
+                <w:sz w:val="20"/>
+                <w:szCs w:val="20"/>
                 <w:lang w:val="fr-BE"/>
               </w:rPr>
             </w:pPr>
           </w:p>
           <w:p>
             <w:pPr>
-              <w:pStyle w:val="ListParagraph"/>
+              <w:pStyle w:val="Paragraphedeliste"/>
               <w:ind w:left="201"/>
               <w:rPr>
+                <w:sz w:val="20"/>
+                <w:szCs w:val="20"/>
                 <w:lang w:val="fr-BE"/>
               </w:rPr>
             </w:pPr>
             <w:r>
               <w:rPr>
+                <w:sz w:val="20"/>
+                <w:szCs w:val="20"/>
                 <w:lang w:val="fr-BE"/>
               </w:rPr>
               <w:t>MKT</w:t>
             </w:r>
             <w:r>
               <w:rPr>
+                <w:sz w:val="20"/>
+                <w:szCs w:val="20"/>
                 <w:lang w:val="fr-BE"/>
               </w:rPr>
               <w:t xml:space="preserve"> =</w:t>
@@ -1375,14 +1761,18 @@
           </w:p>
           <w:p>
             <w:pPr>
-              <w:pStyle w:val="ListParagraph"/>
+              <w:pStyle w:val="Paragraphedeliste"/>
               <w:ind w:left="201"/>
               <w:rPr>
+                <w:sz w:val="20"/>
+                <w:szCs w:val="20"/>
                 <w:lang w:val="fr-BE"/>
               </w:rPr>
             </w:pPr>
             <w:r>
               <w:rPr>
+                <w:sz w:val="20"/>
+                <w:szCs w:val="20"/>
                 <w:lang w:val="fr-BE"/>
               </w:rPr>
               <w:t xml:space="preserve">  (DESCRIPTION =</w:t>
@@ -1390,21 +1780,45 @@
           </w:p>
           <w:p>
             <w:pPr>
-              <w:pStyle w:val="ListParagraph"/>
+              <w:pStyle w:val="Paragraphedeliste"/>
               <w:ind w:left="201"/>
               <w:rPr>
+                <w:sz w:val="20"/>
+                <w:szCs w:val="20"/>
                 <w:lang w:val="fr-BE"/>
               </w:rPr>
             </w:pPr>
             <w:r>
               <w:rPr>
+                <w:sz w:val="20"/>
+                <w:szCs w:val="20"/>
                 <w:lang w:val="fr-BE"/>
               </w:rPr>
-              <w:t xml:space="preserve">    (ADDRESS = (PROTOCOL = TCP)(HOST = </w:t>
+              <w:t xml:space="preserve">    (ADDRESS = (PROTOCOL = TCP</w:t>
+            </w:r>
+            <w:proofErr w:type="gramStart"/>
+            <w:r>
+              <w:rPr>
+                <w:sz w:val="20"/>
+                <w:szCs w:val="20"/>
+                <w:lang w:val="fr-BE"/>
+              </w:rPr>
+              <w:t>)(</w:t>
+            </w:r>
+            <w:proofErr w:type="gramEnd"/>
+            <w:r>
+              <w:rPr>
+                <w:sz w:val="20"/>
+                <w:szCs w:val="20"/>
+                <w:lang w:val="fr-BE"/>
+              </w:rPr>
+              <w:t xml:space="preserve">HOST = </w:t>
             </w:r>
             <w:r>
               <w:rPr>
                 <w:i/>
+                <w:sz w:val="20"/>
+                <w:szCs w:val="20"/>
                 <w:u w:val="single"/>
                 <w:lang w:val="fr-BE"/>
               </w:rPr>
@@ -1412,6 +1826,8 @@
             </w:r>
             <w:r>
               <w:rPr>
+                <w:sz w:val="20"/>
+                <w:szCs w:val="20"/>
                 <w:lang w:val="fr-BE"/>
               </w:rPr>
               <w:t xml:space="preserve">)(PORT = </w:t>
@@ -1419,6 +1835,8 @@
             <w:r>
               <w:rPr>
                 <w:i/>
+                <w:sz w:val="20"/>
+                <w:szCs w:val="20"/>
                 <w:u w:val="single"/>
                 <w:lang w:val="fr-BE"/>
               </w:rPr>
@@ -1426,6 +1844,8 @@
             </w:r>
             <w:r>
               <w:rPr>
+                <w:sz w:val="20"/>
+                <w:szCs w:val="20"/>
                 <w:lang w:val="fr-BE"/>
               </w:rPr>
               <w:t>))</w:t>
@@ -1433,53 +1853,84 @@
           </w:p>
           <w:p>
             <w:pPr>
-              <w:pStyle w:val="ListParagraph"/>
+              <w:pStyle w:val="Paragraphedeliste"/>
               <w:ind w:left="201"/>
+              <w:rPr>
+                <w:sz w:val="20"/>
+                <w:szCs w:val="20"/>
+              </w:rPr>
             </w:pPr>
             <w:r>
               <w:rPr>
+                <w:sz w:val="20"/>
+                <w:szCs w:val="20"/>
                 <w:lang w:val="fr-BE"/>
               </w:rPr>
               <w:t xml:space="preserve">    </w:t>
             </w:r>
             <w:r>
+              <w:rPr>
+                <w:sz w:val="20"/>
+                <w:szCs w:val="20"/>
+              </w:rPr>
               <w:t>(CONNECT_DATA =</w:t>
             </w:r>
           </w:p>
           <w:p>
             <w:pPr>
-              <w:pStyle w:val="ListParagraph"/>
+              <w:pStyle w:val="Paragraphedeliste"/>
               <w:ind w:left="201"/>
+              <w:rPr>
+                <w:sz w:val="20"/>
+                <w:szCs w:val="20"/>
+              </w:rPr>
             </w:pPr>
             <w:r>
+              <w:rPr>
+                <w:sz w:val="20"/>
+                <w:szCs w:val="20"/>
+              </w:rPr>
               <w:t xml:space="preserve">      (SERVER = DEDICATED)</w:t>
             </w:r>
           </w:p>
           <w:p>
             <w:pPr>
-              <w:pStyle w:val="ListParagraph"/>
+              <w:pStyle w:val="Paragraphedeliste"/>
               <w:ind w:left="201"/>
+              <w:rPr>
+                <w:sz w:val="20"/>
+                <w:szCs w:val="20"/>
+              </w:rPr>
             </w:pPr>
             <w:r>
-              <w:t xml:space="preserve">      </w:t>
-            </w:r>
-            <w:r>
-              <w:t>(SERVICE_NAME = XE)</w:t>
+              <w:rPr>
+                <w:sz w:val="20"/>
+                <w:szCs w:val="20"/>
+              </w:rPr>
+              <w:t xml:space="preserve">      (SERVICE_NAME = XE)</w:t>
             </w:r>
           </w:p>
           <w:p>
             <w:pPr>
-              <w:pStyle w:val="ListParagraph"/>
+              <w:pStyle w:val="Paragraphedeliste"/>
               <w:ind w:left="201"/>
               <w:rPr>
+                <w:sz w:val="20"/>
+                <w:szCs w:val="20"/>
                 <w:lang w:val="fr-BE"/>
               </w:rPr>
             </w:pPr>
             <w:r>
+              <w:rPr>
+                <w:sz w:val="20"/>
+                <w:szCs w:val="20"/>
+              </w:rPr>
               <w:t xml:space="preserve">    </w:t>
             </w:r>
             <w:r>
               <w:rPr>
+                <w:sz w:val="20"/>
+                <w:szCs w:val="20"/>
                 <w:lang w:val="fr-BE"/>
               </w:rPr>
               <w:t>)</w:t>
@@ -1487,7 +1938,7 @@
           </w:p>
           <w:p>
             <w:pPr>
-              <w:pStyle w:val="ListParagraph"/>
+              <w:pStyle w:val="Paragraphedeliste"/>
               <w:ind w:left="201"/>
               <w:rPr>
                 <w:lang w:val="fr-BE"/>
@@ -1495,6 +1946,8 @@
             </w:pPr>
             <w:r>
               <w:rPr>
+                <w:sz w:val="20"/>
+                <w:szCs w:val="20"/>
                 <w:lang w:val="fr-BE"/>
               </w:rPr>
               <w:t xml:space="preserve">  )</w:t>
@@ -1512,7 +1965,7 @@
     </w:p>
     <w:p>
       <w:pPr>
-        <w:pStyle w:val="Heading3"/>
+        <w:pStyle w:val="Titre3"/>
         <w:numPr>
           <w:ilvl w:val="2"/>
           <w:numId w:val="4"/>
@@ -1526,13 +1979,20 @@
         <w:rPr>
           <w:lang w:val="fr-BE"/>
         </w:rPr>
-        <w:t>Création du répertoire :</w:t>
+        <w:lastRenderedPageBreak/>
+        <w:t>Création du répertoir</w:t>
       </w:r>
       <w:bookmarkEnd w:id="3"/>
-    </w:p>
-    <w:p>
-      <w:pPr>
-        <w:pStyle w:val="ListParagraph"/>
+      <w:r>
+        <w:rPr>
+          <w:lang w:val="fr-BE"/>
+        </w:rPr>
+        <w:t>e</w:t>
+      </w:r>
+    </w:p>
+    <w:p>
+      <w:pPr>
+        <w:pStyle w:val="Paragraphedeliste"/>
         <w:numPr>
           <w:ilvl w:val="3"/>
           <w:numId w:val="4"/>
@@ -1549,7 +2009,7 @@
       </w:r>
       <w:r>
         <w:rPr>
-          <w:rStyle w:val="FootnoteReference"/>
+          <w:rStyle w:val="Appelnotedebasdep"/>
           <w:lang w:val="fr-BE"/>
         </w:rPr>
         <w:footnoteReference w:id="3"/>
@@ -1569,7 +2029,7 @@
     </w:p>
     <w:p>
       <w:pPr>
-        <w:pStyle w:val="ListParagraph"/>
+        <w:pStyle w:val="Paragraphedeliste"/>
         <w:numPr>
           <w:ilvl w:val="3"/>
           <w:numId w:val="4"/>
@@ -1582,7 +2042,21 @@
         <w:rPr>
           <w:lang w:val="fr-BE"/>
         </w:rPr>
-        <w:t>Copier le contenu du dossier « contenuDirectory »</w:t>
+        <w:t>Copier le contenu du dossier « </w:t>
+      </w:r>
+      <w:proofErr w:type="spellStart"/>
+      <w:r>
+        <w:rPr>
+          <w:lang w:val="fr-BE"/>
+        </w:rPr>
+        <w:t>contenuDirectory</w:t>
+      </w:r>
+      <w:proofErr w:type="spellEnd"/>
+      <w:r>
+        <w:rPr>
+          <w:lang w:val="fr-BE"/>
+        </w:rPr>
+        <w:t> »</w:t>
       </w:r>
       <w:r>
         <w:rPr>
@@ -1599,7 +2073,7 @@
     </w:p>
     <w:p>
       <w:pPr>
-        <w:pStyle w:val="ListParagraph"/>
+        <w:pStyle w:val="Paragraphedeliste"/>
         <w:numPr>
           <w:ilvl w:val="3"/>
           <w:numId w:val="4"/>
@@ -1612,7 +2086,21 @@
         <w:rPr>
           <w:lang w:val="fr-BE"/>
         </w:rPr>
-        <w:t xml:space="preserve">Si le fichier « movies.txt » n’est pas de base dans « contenuDirectory » (et donc maintenant copié dans le dossier), </w:t>
+        <w:t>Si le fichier « movies.txt » n’est pas de base dans « </w:t>
+      </w:r>
+      <w:proofErr w:type="spellStart"/>
+      <w:r>
+        <w:rPr>
+          <w:lang w:val="fr-BE"/>
+        </w:rPr>
+        <w:t>contenuDirectory</w:t>
+      </w:r>
+      <w:proofErr w:type="spellEnd"/>
+      <w:r>
+        <w:rPr>
+          <w:lang w:val="fr-BE"/>
+        </w:rPr>
+        <w:t xml:space="preserve"> » (et donc maintenant copié dans le dossier), </w:t>
       </w:r>
       <w:r>
         <w:rPr>
@@ -1638,7 +2126,14 @@
     </w:p>
     <w:p>
       <w:pPr>
-        <w:pStyle w:val="Heading2"/>
+        <w:rPr>
+          <w:lang w:val="fr-BE"/>
+        </w:rPr>
+      </w:pPr>
+    </w:p>
+    <w:p>
+      <w:pPr>
+        <w:pStyle w:val="Titre2"/>
         <w:numPr>
           <w:ilvl w:val="1"/>
           <w:numId w:val="4"/>
@@ -1688,7 +2183,7 @@
 </file>
 
 <file path=word/endnotes.xml><?xml version="1.0" encoding="utf-8"?>
-<w:endnotes xmlns:wpc="http://schemas.microsoft.com/office/word/2010/wordprocessingCanvas" xmlns:mc="http://schemas.openxmlformats.org/markup-compatibility/2006" xmlns:o="urn:schemas-microsoft-com:office:office" xmlns:r="http://schemas.openxmlformats.org/officeDocument/2006/relationships" xmlns:m="http://schemas.openxmlformats.org/officeDocument/2006/math" xmlns:v="urn:schemas-microsoft-com:vml" xmlns:wp14="http://schemas.microsoft.com/office/word/2010/wordprocessingDrawing" xmlns:wp="http://schemas.openxmlformats.org/drawingml/2006/wordprocessingDrawing" xmlns:w10="urn:schemas-microsoft-com:office:word" xmlns:w="http://schemas.openxmlformats.org/wordprocessingml/2006/main" xmlns:w14="http://schemas.microsoft.com/office/word/2010/wordml" xmlns:w15="http://schemas.microsoft.com/office/word/2012/wordml" xmlns:wpg="http://schemas.microsoft.com/office/word/2010/wordprocessingGroup" xmlns:wpi="http://schemas.microsoft.com/office/word/2010/wordprocessingInk" xmlns:wne="http://schemas.microsoft.com/office/word/2006/wordml" xmlns:wps="http://schemas.microsoft.com/office/word/2010/wordprocessingShape" mc:Ignorable="w14 w15 wp14">
+<w:endnotes xmlns:ve="http://schemas.openxmlformats.org/markup-compatibility/2006" xmlns:o="urn:schemas-microsoft-com:office:office" xmlns:r="http://schemas.openxmlformats.org/officeDocument/2006/relationships" xmlns:m="http://schemas.openxmlformats.org/officeDocument/2006/math" xmlns:v="urn:schemas-microsoft-com:vml" xmlns:wp="http://schemas.openxmlformats.org/drawingml/2006/wordprocessingDrawing" xmlns:w10="urn:schemas-microsoft-com:office:word" xmlns:w="http://schemas.openxmlformats.org/wordprocessingml/2006/main" xmlns:wne="http://schemas.microsoft.com/office/word/2006/wordml">
   <w:endnote w:type="separator" w:id="-1">
     <w:p>
       <w:pPr>
@@ -1713,7 +2208,7 @@
 </file>
 
 <file path=word/footer1.xml><?xml version="1.0" encoding="utf-8"?>
-<w:ftr xmlns:wpc="http://schemas.microsoft.com/office/word/2010/wordprocessingCanvas" xmlns:mc="http://schemas.openxmlformats.org/markup-compatibility/2006" xmlns:o="urn:schemas-microsoft-com:office:office" xmlns:r="http://schemas.openxmlformats.org/officeDocument/2006/relationships" xmlns:m="http://schemas.openxmlformats.org/officeDocument/2006/math" xmlns:v="urn:schemas-microsoft-com:vml" xmlns:wp14="http://schemas.microsoft.com/office/word/2010/wordprocessingDrawing" xmlns:wp="http://schemas.openxmlformats.org/drawingml/2006/wordprocessingDrawing" xmlns:w10="urn:schemas-microsoft-com:office:word" xmlns:w="http://schemas.openxmlformats.org/wordprocessingml/2006/main" xmlns:w14="http://schemas.microsoft.com/office/word/2010/wordml" xmlns:w15="http://schemas.microsoft.com/office/word/2012/wordml" xmlns:wpg="http://schemas.microsoft.com/office/word/2010/wordprocessingGroup" xmlns:wpi="http://schemas.microsoft.com/office/word/2010/wordprocessingInk" xmlns:wne="http://schemas.microsoft.com/office/word/2006/wordml" xmlns:wps="http://schemas.microsoft.com/office/word/2010/wordprocessingShape" mc:Ignorable="w14 w15 wp14">
+<w:ftr xmlns:ve="http://schemas.openxmlformats.org/markup-compatibility/2006" xmlns:o="urn:schemas-microsoft-com:office:office" xmlns:r="http://schemas.openxmlformats.org/officeDocument/2006/relationships" xmlns:m="http://schemas.openxmlformats.org/officeDocument/2006/math" xmlns:v="urn:schemas-microsoft-com:vml" xmlns:wp="http://schemas.openxmlformats.org/drawingml/2006/wordprocessingDrawing" xmlns:w10="urn:schemas-microsoft-com:office:word" xmlns:w="http://schemas.openxmlformats.org/wordprocessingml/2006/main" xmlns:wne="http://schemas.microsoft.com/office/word/2006/wordml">
   <w:sdt>
     <w:sdtPr>
       <w:id w:val="33634412"/>
@@ -1722,11 +2217,10 @@
         <w:docPartUnique/>
       </w:docPartObj>
     </w:sdtPr>
-    <w:sdtEndPr/>
     <w:sdtContent>
       <w:p>
         <w:pPr>
-          <w:pStyle w:val="Footer"/>
+          <w:pStyle w:val="Pieddepage"/>
         </w:pPr>
         <w:r>
           <w:rPr>
@@ -1751,7 +2245,6 @@
                         <w:docPartUnique/>
                       </w:docPartObj>
                     </w:sdtPr>
-                    <w:sdtEndPr/>
                     <w:sdtContent>
                       <w:sdt>
                         <w:sdtPr>
@@ -1767,7 +2260,6 @@
                             <w:docPartUnique/>
                           </w:docPartObj>
                         </w:sdtPr>
-                        <w:sdtEndPr/>
                         <w:sdtContent>
                           <w:p>
                             <w:pPr>
@@ -1804,7 +2296,7 @@
                                 <w:sz w:val="48"/>
                                 <w:szCs w:val="44"/>
                               </w:rPr>
-                              <w:t>2</w:t>
+                              <w:t>5</w:t>
                             </w:r>
                             <w:r>
                               <w:rPr>
@@ -1830,7 +2322,7 @@
 </file>
 
 <file path=word/footnotes.xml><?xml version="1.0" encoding="utf-8"?>
-<w:footnotes xmlns:wpc="http://schemas.microsoft.com/office/word/2010/wordprocessingCanvas" xmlns:mc="http://schemas.openxmlformats.org/markup-compatibility/2006" xmlns:o="urn:schemas-microsoft-com:office:office" xmlns:r="http://schemas.openxmlformats.org/officeDocument/2006/relationships" xmlns:m="http://schemas.openxmlformats.org/officeDocument/2006/math" xmlns:v="urn:schemas-microsoft-com:vml" xmlns:wp14="http://schemas.microsoft.com/office/word/2010/wordprocessingDrawing" xmlns:wp="http://schemas.openxmlformats.org/drawingml/2006/wordprocessingDrawing" xmlns:w10="urn:schemas-microsoft-com:office:word" xmlns:w="http://schemas.openxmlformats.org/wordprocessingml/2006/main" xmlns:w14="http://schemas.microsoft.com/office/word/2010/wordml" xmlns:w15="http://schemas.microsoft.com/office/word/2012/wordml" xmlns:wpg="http://schemas.microsoft.com/office/word/2010/wordprocessingGroup" xmlns:wpi="http://schemas.microsoft.com/office/word/2010/wordprocessingInk" xmlns:wne="http://schemas.microsoft.com/office/word/2006/wordml" xmlns:wps="http://schemas.microsoft.com/office/word/2010/wordprocessingShape" mc:Ignorable="w14 w15 wp14">
+<w:footnotes xmlns:ve="http://schemas.openxmlformats.org/markup-compatibility/2006" xmlns:o="urn:schemas-microsoft-com:office:office" xmlns:r="http://schemas.openxmlformats.org/officeDocument/2006/relationships" xmlns:m="http://schemas.openxmlformats.org/officeDocument/2006/math" xmlns:v="urn:schemas-microsoft-com:vml" xmlns:wp="http://schemas.openxmlformats.org/drawingml/2006/wordprocessingDrawing" xmlns:w10="urn:schemas-microsoft-com:office:word" xmlns:w="http://schemas.openxmlformats.org/wordprocessingml/2006/main" xmlns:wne="http://schemas.microsoft.com/office/word/2006/wordml">
   <w:footnote w:type="separator" w:id="-1">
     <w:p>
       <w:pPr>
@@ -1854,14 +2346,14 @@
   <w:footnote w:id="1">
     <w:p>
       <w:pPr>
-        <w:pStyle w:val="FootnoteText"/>
-        <w:rPr>
-          <w:lang w:val="fr-BE"/>
-        </w:rPr>
-      </w:pPr>
-      <w:r>
-        <w:rPr>
-          <w:rStyle w:val="FootnoteReference"/>
+        <w:pStyle w:val="Notedebasdepage"/>
+        <w:rPr>
+          <w:lang w:val="fr-BE"/>
+        </w:rPr>
+      </w:pPr>
+      <w:r>
+        <w:rPr>
+          <w:rStyle w:val="Appelnotedebasdep"/>
         </w:rPr>
         <w:footnoteRef/>
       </w:r>
@@ -1869,39 +2361,59 @@
         <w:rPr>
           <w:lang w:val="fr-BE"/>
         </w:rPr>
-        <w:t xml:space="preserve"> 11.2.0 étant la version de SQL</w:t>
-      </w:r>
-      <w:r>
-        <w:rPr>
-          <w:lang w:val="fr-BE"/>
-        </w:rPr>
         <w:t xml:space="preserve"> </w:t>
       </w:r>
       <w:r>
         <w:rPr>
           <w:lang w:val="fr-BE"/>
         </w:rPr>
-        <w:t>Developer q</w:t>
-      </w:r>
-      <w:r>
-        <w:rPr>
-          <w:lang w:val="fr-BE"/>
-        </w:rPr>
-        <w:t>ue vous possédez. Le dossier « oraclexe » ne se trouve pas spécialement à la racine (C:).</w:t>
+        <w:t xml:space="preserve">Ou similaire (ici le chemin étant à la racine C : avec </w:t>
+      </w:r>
+      <w:proofErr w:type="gramStart"/>
+      <w:r>
+        <w:rPr>
+          <w:lang w:val="fr-BE"/>
+        </w:rPr>
+        <w:t>une</w:t>
+      </w:r>
+      <w:proofErr w:type="gramEnd"/>
+      <w:r>
+        <w:rPr>
+          <w:lang w:val="fr-BE"/>
+        </w:rPr>
+        <w:t xml:space="preserve"> oracle express </w:t>
+      </w:r>
+      <w:r>
+        <w:rPr>
+          <w:lang w:val="fr-BE"/>
+        </w:rPr>
+        <w:t>11.2.0</w:t>
+      </w:r>
+      <w:r>
+        <w:rPr>
+          <w:lang w:val="fr-BE"/>
+        </w:rPr>
+        <w:t>)</w:t>
+      </w:r>
+      <w:r>
+        <w:rPr>
+          <w:lang w:val="fr-BE"/>
+        </w:rPr>
+        <w:t>.</w:t>
       </w:r>
     </w:p>
   </w:footnote>
   <w:footnote w:id="2">
     <w:p>
       <w:pPr>
-        <w:pStyle w:val="FootnoteText"/>
-        <w:rPr>
-          <w:lang w:val="fr-BE"/>
-        </w:rPr>
-      </w:pPr>
-      <w:r>
-        <w:rPr>
-          <w:rStyle w:val="FootnoteReference"/>
+        <w:pStyle w:val="Notedebasdepage"/>
+        <w:rPr>
+          <w:lang w:val="fr-BE"/>
+        </w:rPr>
+      </w:pPr>
+      <w:r>
+        <w:rPr>
+          <w:rStyle w:val="Appelnotedebasdep"/>
         </w:rPr>
         <w:footnoteRef/>
       </w:r>
@@ -1915,21 +2427,27 @@
         <w:rPr>
           <w:lang w:val="fr-BE"/>
         </w:rPr>
-        <w:t>« Utilisateur-PC » est à remplacer par le nom de votre ordinateur (il doit normalement déjà avoir un exemple plus haut dans le tnsnames.ora). Si vous aviez changé le port par défaut de SQL Developer, il faudra également changer le port ici.</w:t>
+        <w:t xml:space="preserve">« Utilisateur-PC » est à remplacer par le nom de votre ordinateur. </w:t>
+      </w:r>
+      <w:r>
+        <w:rPr>
+          <w:lang w:val="fr-BE"/>
+        </w:rPr>
+        <w:t>Si vous aviez changé le port par défaut, il faut également le changer ici.</w:t>
       </w:r>
     </w:p>
   </w:footnote>
   <w:footnote w:id="3">
     <w:p>
       <w:pPr>
-        <w:pStyle w:val="FootnoteText"/>
-        <w:rPr>
-          <w:lang w:val="fr-BE"/>
-        </w:rPr>
-      </w:pPr>
-      <w:r>
-        <w:rPr>
-          <w:rStyle w:val="FootnoteReference"/>
+        <w:pStyle w:val="Notedebasdepage"/>
+        <w:rPr>
+          <w:lang w:val="fr-BE"/>
+        </w:rPr>
+      </w:pPr>
+      <w:r>
+        <w:rPr>
+          <w:rStyle w:val="Appelnotedebasdep"/>
         </w:rPr>
         <w:footnoteRef/>
       </w:r>
@@ -1949,6 +2467,12 @@
         <w:rPr>
           <w:lang w:val="fr-BE"/>
         </w:rPr>
+        <w:t>SYS\</w:t>
+      </w:r>
+      <w:r>
+        <w:rPr>
+          <w:lang w:val="fr-BE"/>
+        </w:rPr>
         <w:t>Crea</w:t>
       </w:r>
       <w:r>
@@ -1961,7 +2485,13 @@
         <w:rPr>
           <w:lang w:val="fr-BE"/>
         </w:rPr>
-        <w:t>Users.sql dans SYS.</w:t>
+        <w:t>Users.sql</w:t>
+      </w:r>
+      <w:r>
+        <w:rPr>
+          <w:lang w:val="fr-BE"/>
+        </w:rPr>
+        <w:t>.</w:t>
       </w:r>
     </w:p>
   </w:footnote>
@@ -1969,7 +2499,7 @@
 </file>
 
 <file path=word/header1.xml><?xml version="1.0" encoding="utf-8"?>
-<w:hdr xmlns:wpc="http://schemas.microsoft.com/office/word/2010/wordprocessingCanvas" xmlns:mc="http://schemas.openxmlformats.org/markup-compatibility/2006" xmlns:o="urn:schemas-microsoft-com:office:office" xmlns:r="http://schemas.openxmlformats.org/officeDocument/2006/relationships" xmlns:m="http://schemas.openxmlformats.org/officeDocument/2006/math" xmlns:v="urn:schemas-microsoft-com:vml" xmlns:wp14="http://schemas.microsoft.com/office/word/2010/wordprocessingDrawing" xmlns:wp="http://schemas.openxmlformats.org/drawingml/2006/wordprocessingDrawing" xmlns:w10="urn:schemas-microsoft-com:office:word" xmlns:w="http://schemas.openxmlformats.org/wordprocessingml/2006/main" xmlns:w14="http://schemas.microsoft.com/office/word/2010/wordml" xmlns:w15="http://schemas.microsoft.com/office/word/2012/wordml" xmlns:wpg="http://schemas.microsoft.com/office/word/2010/wordprocessingGroup" xmlns:wpi="http://schemas.microsoft.com/office/word/2010/wordprocessingInk" xmlns:wne="http://schemas.microsoft.com/office/word/2006/wordml" xmlns:wps="http://schemas.microsoft.com/office/word/2010/wordprocessingShape" mc:Ignorable="w14 w15 wp14">
+<w:hdr xmlns:ve="http://schemas.openxmlformats.org/markup-compatibility/2006" xmlns:o="urn:schemas-microsoft-com:office:office" xmlns:r="http://schemas.openxmlformats.org/officeDocument/2006/relationships" xmlns:m="http://schemas.openxmlformats.org/officeDocument/2006/math" xmlns:v="urn:schemas-microsoft-com:vml" xmlns:wp="http://schemas.openxmlformats.org/drawingml/2006/wordprocessingDrawing" xmlns:w10="urn:schemas-microsoft-com:office:word" xmlns:w="http://schemas.openxmlformats.org/wordprocessingml/2006/main" xmlns:wne="http://schemas.microsoft.com/office/word/2006/wordml">
   <w:sdt>
     <w:sdtPr>
       <w:rPr>
@@ -1984,11 +2514,10 @@
       <w:dataBinding w:prefixMappings="xmlns:ns0='http://schemas.openxmlformats.org/package/2006/metadata/core-properties' xmlns:ns1='http://purl.org/dc/elements/1.1/'" w:xpath="/ns0:coreProperties[1]/ns1:title[1]" w:storeItemID="{6C3C8BC8-F283-45AE-878A-BAB7291924A1}"/>
       <w:text/>
     </w:sdtPr>
-    <w:sdtEndPr/>
     <w:sdtContent>
       <w:p>
         <w:pPr>
-          <w:pStyle w:val="Header"/>
+          <w:pStyle w:val="En-tte"/>
           <w:tabs>
             <w:tab w:val="left" w:pos="2580"/>
             <w:tab w:val="left" w:pos="2985"/>
@@ -2028,11 +2557,10 @@
       <w:dataBinding w:prefixMappings="xmlns:ns0='http://schemas.openxmlformats.org/package/2006/metadata/core-properties' xmlns:ns1='http://purl.org/dc/elements/1.1/'" w:xpath="/ns0:coreProperties[1]/ns1:creator[1]" w:storeItemID="{6C3C8BC8-F283-45AE-878A-BAB7291924A1}"/>
       <w:text/>
     </w:sdtPr>
-    <w:sdtEndPr/>
     <w:sdtContent>
       <w:p>
         <w:pPr>
-          <w:pStyle w:val="Header"/>
+          <w:pStyle w:val="En-tte"/>
           <w:pBdr>
             <w:bottom w:val="single" w:sz="4" w:space="1" w:color="A5A5A5" w:themeColor="background1" w:themeShade="A5"/>
           </w:pBdr>
@@ -2051,14 +2579,30 @@
             <w:color w:val="808080" w:themeColor="text1" w:themeTint="7F"/>
             <w:lang w:val="fr-BE"/>
           </w:rPr>
-          <w:t>Fink Jérôme &amp; Seel Océane</w:t>
+          <w:t xml:space="preserve">Fink Jérôme &amp; </w:t>
+        </w:r>
+        <w:proofErr w:type="spellStart"/>
+        <w:r>
+          <w:rPr>
+            <w:color w:val="808080" w:themeColor="text1" w:themeTint="7F"/>
+            <w:lang w:val="fr-BE"/>
+          </w:rPr>
+          <w:t>Seel</w:t>
+        </w:r>
+        <w:proofErr w:type="spellEnd"/>
+        <w:r>
+          <w:rPr>
+            <w:color w:val="808080" w:themeColor="text1" w:themeTint="7F"/>
+            <w:lang w:val="fr-BE"/>
+          </w:rPr>
+          <w:t xml:space="preserve"> Océane</w:t>
         </w:r>
       </w:p>
     </w:sdtContent>
   </w:sdt>
   <w:p>
     <w:pPr>
-      <w:pStyle w:val="Header"/>
+      <w:pStyle w:val="En-tte"/>
       <w:rPr>
         <w:lang w:val="fr-BE"/>
       </w:rPr>
@@ -2068,8 +2612,8 @@
 </file>
 
 <file path=word/numbering.xml><?xml version="1.0" encoding="utf-8"?>
-<w:numbering xmlns:wpc="http://schemas.microsoft.com/office/word/2010/wordprocessingCanvas" xmlns:mc="http://schemas.openxmlformats.org/markup-compatibility/2006" xmlns:o="urn:schemas-microsoft-com:office:office" xmlns:r="http://schemas.openxmlformats.org/officeDocument/2006/relationships" xmlns:m="http://schemas.openxmlformats.org/officeDocument/2006/math" xmlns:v="urn:schemas-microsoft-com:vml" xmlns:wp14="http://schemas.microsoft.com/office/word/2010/wordprocessingDrawing" xmlns:wp="http://schemas.openxmlformats.org/drawingml/2006/wordprocessingDrawing" xmlns:w10="urn:schemas-microsoft-com:office:word" xmlns:w="http://schemas.openxmlformats.org/wordprocessingml/2006/main" xmlns:w14="http://schemas.microsoft.com/office/word/2010/wordml" xmlns:w15="http://schemas.microsoft.com/office/word/2012/wordml" xmlns:wpg="http://schemas.microsoft.com/office/word/2010/wordprocessingGroup" xmlns:wpi="http://schemas.microsoft.com/office/word/2010/wordprocessingInk" xmlns:wne="http://schemas.microsoft.com/office/word/2006/wordml" xmlns:wps="http://schemas.microsoft.com/office/word/2010/wordprocessingShape" mc:Ignorable="w14 w15 wp14">
-  <w:abstractNum w:abstractNumId="0" w15:restartNumberingAfterBreak="0">
+<w:numbering xmlns:ve="http://schemas.openxmlformats.org/markup-compatibility/2006" xmlns:o="urn:schemas-microsoft-com:office:office" xmlns:r="http://schemas.openxmlformats.org/officeDocument/2006/relationships" xmlns:m="http://schemas.openxmlformats.org/officeDocument/2006/math" xmlns:v="urn:schemas-microsoft-com:vml" xmlns:wp="http://schemas.openxmlformats.org/drawingml/2006/wordprocessingDrawing" xmlns:w10="urn:schemas-microsoft-com:office:word" xmlns:w="http://schemas.openxmlformats.org/wordprocessingml/2006/main" xmlns:wne="http://schemas.microsoft.com/office/word/2006/wordml">
+  <w:abstractNum w:abstractNumId="0">
     <w:nsid w:val="0FF30E06"/>
     <w:multiLevelType w:val="multilevel"/>
     <w:tmpl w:val="080C001F"/>
@@ -2155,7 +2699,7 @@
       </w:pPr>
     </w:lvl>
   </w:abstractNum>
-  <w:abstractNum w:abstractNumId="1" w15:restartNumberingAfterBreak="0">
+  <w:abstractNum w:abstractNumId="1">
     <w:nsid w:val="12DC241F"/>
     <w:multiLevelType w:val="multilevel"/>
     <w:tmpl w:val="080C001F"/>
@@ -2241,7 +2785,7 @@
       </w:pPr>
     </w:lvl>
   </w:abstractNum>
-  <w:abstractNum w:abstractNumId="2" w15:restartNumberingAfterBreak="0">
+  <w:abstractNum w:abstractNumId="2">
     <w:nsid w:val="151B6063"/>
     <w:multiLevelType w:val="multilevel"/>
     <w:tmpl w:val="080C001F"/>
@@ -2327,7 +2871,7 @@
       </w:pPr>
     </w:lvl>
   </w:abstractNum>
-  <w:abstractNum w:abstractNumId="3" w15:restartNumberingAfterBreak="0">
+  <w:abstractNum w:abstractNumId="3">
     <w:nsid w:val="19784047"/>
     <w:multiLevelType w:val="multilevel"/>
     <w:tmpl w:val="080C001F"/>
@@ -2413,7 +2957,7 @@
       </w:pPr>
     </w:lvl>
   </w:abstractNum>
-  <w:abstractNum w:abstractNumId="4" w15:restartNumberingAfterBreak="0">
+  <w:abstractNum w:abstractNumId="4">
     <w:nsid w:val="33A206D7"/>
     <w:multiLevelType w:val="multilevel"/>
     <w:tmpl w:val="080C001F"/>
@@ -2499,7 +3043,7 @@
       </w:pPr>
     </w:lvl>
   </w:abstractNum>
-  <w:abstractNum w:abstractNumId="5" w15:restartNumberingAfterBreak="0">
+  <w:abstractNum w:abstractNumId="5">
     <w:nsid w:val="4C1A511D"/>
     <w:multiLevelType w:val="multilevel"/>
     <w:tmpl w:val="080C001F"/>
@@ -2585,7 +3129,7 @@
       </w:pPr>
     </w:lvl>
   </w:abstractNum>
-  <w:abstractNum w:abstractNumId="6" w15:restartNumberingAfterBreak="0">
+  <w:abstractNum w:abstractNumId="6">
     <w:nsid w:val="4EEE5949"/>
     <w:multiLevelType w:val="hybridMultilevel"/>
     <w:tmpl w:val="AE3009B8"/>
@@ -2697,7 +3241,7 @@
       </w:rPr>
     </w:lvl>
   </w:abstractNum>
-  <w:abstractNum w:abstractNumId="7" w15:restartNumberingAfterBreak="0">
+  <w:abstractNum w:abstractNumId="7">
     <w:nsid w:val="6D686F6D"/>
     <w:multiLevelType w:val="multilevel"/>
     <w:tmpl w:val="080C001F"/>
@@ -2783,7 +3327,7 @@
       </w:pPr>
     </w:lvl>
   </w:abstractNum>
-  <w:abstractNum w:abstractNumId="8" w15:restartNumberingAfterBreak="0">
+  <w:abstractNum w:abstractNumId="8">
     <w:nsid w:val="7154053C"/>
     <w:multiLevelType w:val="multilevel"/>
     <w:tmpl w:val="080C001F"/>
@@ -2869,7 +3413,7 @@
       </w:pPr>
     </w:lvl>
   </w:abstractNum>
-  <w:abstractNum w:abstractNumId="9" w15:restartNumberingAfterBreak="0">
+  <w:abstractNum w:abstractNumId="9">
     <w:nsid w:val="7E8C0324"/>
     <w:multiLevelType w:val="multilevel"/>
     <w:tmpl w:val="080C001F"/>
@@ -2989,7 +3533,7 @@
 </file>
 
 <file path=word/styles.xml><?xml version="1.0" encoding="utf-8"?>
-<w:styles xmlns:mc="http://schemas.openxmlformats.org/markup-compatibility/2006" xmlns:r="http://schemas.openxmlformats.org/officeDocument/2006/relationships" xmlns:w="http://schemas.openxmlformats.org/wordprocessingml/2006/main" xmlns:w14="http://schemas.microsoft.com/office/word/2010/wordml" xmlns:w15="http://schemas.microsoft.com/office/word/2012/wordml" mc:Ignorable="w14 w15">
+<w:styles xmlns:r="http://schemas.openxmlformats.org/officeDocument/2006/relationships" xmlns:w="http://schemas.openxmlformats.org/wordprocessingml/2006/main">
   <w:docDefaults>
     <w:rPrDefault>
       <w:rPr>
@@ -3005,389 +3549,155 @@
       </w:pPr>
     </w:pPrDefault>
   </w:docDefaults>
-  <w:latentStyles w:defLockedState="0" w:defUIPriority="99" w:defSemiHidden="0" w:defUnhideWhenUsed="0" w:defQFormat="0" w:count="371">
-    <w:lsdException w:name="Normal" w:uiPriority="0" w:qFormat="1"/>
-    <w:lsdException w:name="heading 1" w:uiPriority="9" w:qFormat="1"/>
-    <w:lsdException w:name="heading 2" w:semiHidden="1" w:uiPriority="9" w:unhideWhenUsed="1" w:qFormat="1"/>
-    <w:lsdException w:name="heading 3" w:semiHidden="1" w:uiPriority="9" w:unhideWhenUsed="1" w:qFormat="1"/>
-    <w:lsdException w:name="heading 4" w:semiHidden="1" w:uiPriority="9" w:unhideWhenUsed="1" w:qFormat="1"/>
-    <w:lsdException w:name="heading 5" w:semiHidden="1" w:uiPriority="9" w:unhideWhenUsed="1" w:qFormat="1"/>
-    <w:lsdException w:name="heading 6" w:semiHidden="1" w:uiPriority="9" w:unhideWhenUsed="1" w:qFormat="1"/>
-    <w:lsdException w:name="heading 7" w:semiHidden="1" w:uiPriority="9" w:unhideWhenUsed="1" w:qFormat="1"/>
-    <w:lsdException w:name="heading 8" w:semiHidden="1" w:uiPriority="9" w:unhideWhenUsed="1" w:qFormat="1"/>
-    <w:lsdException w:name="heading 9" w:semiHidden="1" w:uiPriority="9" w:unhideWhenUsed="1" w:qFormat="1"/>
-    <w:lsdException w:name="index 1" w:semiHidden="1" w:unhideWhenUsed="1"/>
-    <w:lsdException w:name="index 2" w:semiHidden="1" w:unhideWhenUsed="1"/>
-    <w:lsdException w:name="index 3" w:semiHidden="1" w:unhideWhenUsed="1"/>
-    <w:lsdException w:name="index 4" w:semiHidden="1" w:unhideWhenUsed="1"/>
-    <w:lsdException w:name="index 5" w:semiHidden="1" w:unhideWhenUsed="1"/>
-    <w:lsdException w:name="index 6" w:semiHidden="1" w:unhideWhenUsed="1"/>
-    <w:lsdException w:name="index 7" w:semiHidden="1" w:unhideWhenUsed="1"/>
-    <w:lsdException w:name="index 8" w:semiHidden="1" w:unhideWhenUsed="1"/>
-    <w:lsdException w:name="index 9" w:semiHidden="1" w:unhideWhenUsed="1"/>
-    <w:lsdException w:name="toc 1" w:semiHidden="1" w:uiPriority="39" w:unhideWhenUsed="1"/>
-    <w:lsdException w:name="toc 2" w:semiHidden="1" w:uiPriority="39" w:unhideWhenUsed="1"/>
-    <w:lsdException w:name="toc 3" w:semiHidden="1" w:uiPriority="39" w:unhideWhenUsed="1"/>
-    <w:lsdException w:name="toc 4" w:semiHidden="1" w:uiPriority="39" w:unhideWhenUsed="1"/>
-    <w:lsdException w:name="toc 5" w:semiHidden="1" w:uiPriority="39" w:unhideWhenUsed="1"/>
-    <w:lsdException w:name="toc 6" w:semiHidden="1" w:uiPriority="39" w:unhideWhenUsed="1"/>
-    <w:lsdException w:name="toc 7" w:semiHidden="1" w:uiPriority="39" w:unhideWhenUsed="1"/>
-    <w:lsdException w:name="toc 8" w:semiHidden="1" w:uiPriority="39" w:unhideWhenUsed="1"/>
-    <w:lsdException w:name="toc 9" w:semiHidden="1" w:uiPriority="39" w:unhideWhenUsed="1"/>
-    <w:lsdException w:name="Normal Indent" w:semiHidden="1" w:unhideWhenUsed="1"/>
-    <w:lsdException w:name="footnote text" w:semiHidden="1" w:unhideWhenUsed="1"/>
-    <w:lsdException w:name="annotation text" w:semiHidden="1" w:unhideWhenUsed="1"/>
-    <w:lsdException w:name="header" w:semiHidden="1" w:unhideWhenUsed="1"/>
-    <w:lsdException w:name="footer" w:semiHidden="1" w:unhideWhenUsed="1"/>
-    <w:lsdException w:name="index heading" w:semiHidden="1" w:unhideWhenUsed="1"/>
-    <w:lsdException w:name="caption" w:semiHidden="1" w:uiPriority="35" w:unhideWhenUsed="1" w:qFormat="1"/>
-    <w:lsdException w:name="table of figures" w:semiHidden="1" w:unhideWhenUsed="1"/>
-    <w:lsdException w:name="envelope address" w:semiHidden="1" w:unhideWhenUsed="1"/>
-    <w:lsdException w:name="envelope return" w:semiHidden="1" w:unhideWhenUsed="1"/>
-    <w:lsdException w:name="footnote reference" w:semiHidden="1" w:unhideWhenUsed="1"/>
-    <w:lsdException w:name="annotation reference" w:semiHidden="1" w:unhideWhenUsed="1"/>
-    <w:lsdException w:name="line number" w:semiHidden="1" w:unhideWhenUsed="1"/>
-    <w:lsdException w:name="page number" w:semiHidden="1" w:unhideWhenUsed="1"/>
-    <w:lsdException w:name="endnote reference" w:semiHidden="1" w:unhideWhenUsed="1"/>
-    <w:lsdException w:name="endnote text" w:semiHidden="1" w:unhideWhenUsed="1"/>
-    <w:lsdException w:name="table of authorities" w:semiHidden="1" w:unhideWhenUsed="1"/>
-    <w:lsdException w:name="macro" w:semiHidden="1" w:unhideWhenUsed="1"/>
-    <w:lsdException w:name="toa heading" w:semiHidden="1" w:unhideWhenUsed="1"/>
-    <w:lsdException w:name="List" w:semiHidden="1" w:unhideWhenUsed="1"/>
-    <w:lsdException w:name="List Bullet" w:semiHidden="1" w:unhideWhenUsed="1"/>
-    <w:lsdException w:name="List Number" w:semiHidden="1" w:unhideWhenUsed="1"/>
-    <w:lsdException w:name="List 2" w:semiHidden="1" w:unhideWhenUsed="1"/>
-    <w:lsdException w:name="List 3" w:semiHidden="1" w:unhideWhenUsed="1"/>
-    <w:lsdException w:name="List 4" w:semiHidden="1" w:unhideWhenUsed="1"/>
-    <w:lsdException w:name="List 5" w:semiHidden="1" w:unhideWhenUsed="1"/>
-    <w:lsdException w:name="List Bullet 2" w:semiHidden="1" w:unhideWhenUsed="1"/>
-    <w:lsdException w:name="List Bullet 3" w:semiHidden="1" w:unhideWhenUsed="1"/>
-    <w:lsdException w:name="List Bullet 4" w:semiHidden="1" w:unhideWhenUsed="1"/>
-    <w:lsdException w:name="List Bullet 5" w:semiHidden="1" w:unhideWhenUsed="1"/>
-    <w:lsdException w:name="List Number 2" w:semiHidden="1" w:unhideWhenUsed="1"/>
-    <w:lsdException w:name="List Number 3" w:semiHidden="1" w:unhideWhenUsed="1"/>
-    <w:lsdException w:name="List Number 4" w:semiHidden="1" w:unhideWhenUsed="1"/>
-    <w:lsdException w:name="List Number 5" w:semiHidden="1" w:unhideWhenUsed="1"/>
-    <w:lsdException w:name="Title" w:uiPriority="10" w:qFormat="1"/>
-    <w:lsdException w:name="Closing" w:semiHidden="1" w:unhideWhenUsed="1"/>
-    <w:lsdException w:name="Signature" w:semiHidden="1" w:unhideWhenUsed="1"/>
-    <w:lsdException w:name="Default Paragraph Font" w:semiHidden="1" w:uiPriority="1" w:unhideWhenUsed="1"/>
-    <w:lsdException w:name="Body Text" w:semiHidden="1" w:unhideWhenUsed="1"/>
-    <w:lsdException w:name="Body Text Indent" w:semiHidden="1" w:unhideWhenUsed="1"/>
-    <w:lsdException w:name="List Continue" w:semiHidden="1" w:unhideWhenUsed="1"/>
-    <w:lsdException w:name="List Continue 2" w:semiHidden="1" w:unhideWhenUsed="1"/>
-    <w:lsdException w:name="List Continue 3" w:semiHidden="1" w:unhideWhenUsed="1"/>
-    <w:lsdException w:name="List Continue 4" w:semiHidden="1" w:unhideWhenUsed="1"/>
-    <w:lsdException w:name="List Continue 5" w:semiHidden="1" w:unhideWhenUsed="1"/>
-    <w:lsdException w:name="Message Header" w:semiHidden="1" w:unhideWhenUsed="1"/>
-    <w:lsdException w:name="Subtitle" w:uiPriority="11" w:qFormat="1"/>
-    <w:lsdException w:name="Salutation" w:semiHidden="1" w:unhideWhenUsed="1"/>
-    <w:lsdException w:name="Date" w:semiHidden="1" w:unhideWhenUsed="1"/>
-    <w:lsdException w:name="Body Text First Indent" w:semiHidden="1" w:unhideWhenUsed="1"/>
-    <w:lsdException w:name="Body Text First Indent 2" w:semiHidden="1" w:unhideWhenUsed="1"/>
-    <w:lsdException w:name="Note Heading" w:semiHidden="1" w:unhideWhenUsed="1"/>
-    <w:lsdException w:name="Body Text 2" w:semiHidden="1" w:unhideWhenUsed="1"/>
-    <w:lsdException w:name="Body Text 3" w:semiHidden="1" w:unhideWhenUsed="1"/>
-    <w:lsdException w:name="Body Text Indent 2" w:semiHidden="1" w:unhideWhenUsed="1"/>
-    <w:lsdException w:name="Body Text Indent 3" w:semiHidden="1" w:unhideWhenUsed="1"/>
-    <w:lsdException w:name="Block Text" w:semiHidden="1" w:unhideWhenUsed="1"/>
-    <w:lsdException w:name="Hyperlink" w:semiHidden="1" w:unhideWhenUsed="1"/>
-    <w:lsdException w:name="FollowedHyperlink" w:semiHidden="1" w:unhideWhenUsed="1"/>
-    <w:lsdException w:name="Strong" w:uiPriority="22" w:qFormat="1"/>
-    <w:lsdException w:name="Emphasis" w:uiPriority="20" w:qFormat="1"/>
-    <w:lsdException w:name="Document Map" w:semiHidden="1" w:unhideWhenUsed="1"/>
-    <w:lsdException w:name="Plain Text" w:semiHidden="1" w:unhideWhenUsed="1"/>
-    <w:lsdException w:name="E-mail Signature" w:semiHidden="1" w:unhideWhenUsed="1"/>
-    <w:lsdException w:name="HTML Top of Form" w:semiHidden="1" w:unhideWhenUsed="1"/>
-    <w:lsdException w:name="HTML Bottom of Form" w:semiHidden="1" w:unhideWhenUsed="1"/>
-    <w:lsdException w:name="Normal (Web)" w:semiHidden="1" w:unhideWhenUsed="1"/>
-    <w:lsdException w:name="HTML Acronym" w:semiHidden="1" w:unhideWhenUsed="1"/>
-    <w:lsdException w:name="HTML Address" w:semiHidden="1" w:unhideWhenUsed="1"/>
-    <w:lsdException w:name="HTML Cite" w:semiHidden="1" w:unhideWhenUsed="1"/>
-    <w:lsdException w:name="HTML Code" w:semiHidden="1" w:unhideWhenUsed="1"/>
-    <w:lsdException w:name="HTML Definition" w:semiHidden="1" w:unhideWhenUsed="1"/>
-    <w:lsdException w:name="HTML Keyboard" w:semiHidden="1" w:unhideWhenUsed="1"/>
-    <w:lsdException w:name="HTML Preformatted" w:semiHidden="1" w:unhideWhenUsed="1"/>
-    <w:lsdException w:name="HTML Sample" w:semiHidden="1" w:unhideWhenUsed="1"/>
-    <w:lsdException w:name="HTML Typewriter" w:semiHidden="1" w:unhideWhenUsed="1"/>
-    <w:lsdException w:name="HTML Variable" w:semiHidden="1" w:unhideWhenUsed="1"/>
-    <w:lsdException w:name="Normal Table" w:semiHidden="1" w:unhideWhenUsed="1"/>
-    <w:lsdException w:name="annotation subject" w:semiHidden="1" w:unhideWhenUsed="1"/>
-    <w:lsdException w:name="No List" w:semiHidden="1" w:unhideWhenUsed="1"/>
-    <w:lsdException w:name="Outline List 1" w:semiHidden="1" w:unhideWhenUsed="1"/>
-    <w:lsdException w:name="Outline List 2" w:semiHidden="1" w:unhideWhenUsed="1"/>
-    <w:lsdException w:name="Outline List 3" w:semiHidden="1" w:unhideWhenUsed="1"/>
-    <w:lsdException w:name="Table Simple 1" w:semiHidden="1" w:unhideWhenUsed="1"/>
-    <w:lsdException w:name="Table Simple 2" w:semiHidden="1" w:unhideWhenUsed="1"/>
-    <w:lsdException w:name="Table Simple 3" w:semiHidden="1" w:unhideWhenUsed="1"/>
-    <w:lsdException w:name="Table Classic 1" w:semiHidden="1" w:unhideWhenUsed="1"/>
-    <w:lsdException w:name="Table Classic 2" w:semiHidden="1" w:unhideWhenUsed="1"/>
-    <w:lsdException w:name="Table Classic 3" w:semiHidden="1" w:unhideWhenUsed="1"/>
-    <w:lsdException w:name="Table Classic 4" w:semiHidden="1" w:unhideWhenUsed="1"/>
-    <w:lsdException w:name="Table Colorful 1" w:semiHidden="1" w:unhideWhenUsed="1"/>
-    <w:lsdException w:name="Table Colorful 2" w:semiHidden="1" w:unhideWhenUsed="1"/>
-    <w:lsdException w:name="Table Colorful 3" w:semiHidden="1" w:unhideWhenUsed="1"/>
-    <w:lsdException w:name="Table Columns 1" w:semiHidden="1" w:unhideWhenUsed="1"/>
-    <w:lsdException w:name="Table Columns 2" w:semiHidden="1" w:unhideWhenUsed="1"/>
-    <w:lsdException w:name="Table Columns 3" w:semiHidden="1" w:unhideWhenUsed="1"/>
-    <w:lsdException w:name="Table Columns 4" w:semiHidden="1" w:unhideWhenUsed="1"/>
-    <w:lsdException w:name="Table Columns 5" w:semiHidden="1" w:unhideWhenUsed="1"/>
-    <w:lsdException w:name="Table Grid 1" w:semiHidden="1" w:unhideWhenUsed="1"/>
-    <w:lsdException w:name="Table Grid 2" w:semiHidden="1" w:unhideWhenUsed="1"/>
-    <w:lsdException w:name="Table Grid 3" w:semiHidden="1" w:unhideWhenUsed="1"/>
-    <w:lsdException w:name="Table Grid 4" w:semiHidden="1" w:unhideWhenUsed="1"/>
-    <w:lsdException w:name="Table Grid 5" w:semiHidden="1" w:unhideWhenUsed="1"/>
-    <w:lsdException w:name="Table Grid 6" w:semiHidden="1" w:unhideWhenUsed="1"/>
-    <w:lsdException w:name="Table Grid 7" w:semiHidden="1" w:unhideWhenUsed="1"/>
-    <w:lsdException w:name="Table Grid 8" w:semiHidden="1" w:unhideWhenUsed="1"/>
-    <w:lsdException w:name="Table List 1" w:semiHidden="1" w:unhideWhenUsed="1"/>
-    <w:lsdException w:name="Table List 2" w:semiHidden="1" w:unhideWhenUsed="1"/>
-    <w:lsdException w:name="Table List 3" w:semiHidden="1" w:unhideWhenUsed="1"/>
-    <w:lsdException w:name="Table List 4" w:semiHidden="1" w:unhideWhenUsed="1"/>
-    <w:lsdException w:name="Table List 5" w:semiHidden="1" w:unhideWhenUsed="1"/>
-    <w:lsdException w:name="Table List 6" w:semiHidden="1" w:unhideWhenUsed="1"/>
-    <w:lsdException w:name="Table List 7" w:semiHidden="1" w:unhideWhenUsed="1"/>
-    <w:lsdException w:name="Table List 8" w:semiHidden="1" w:unhideWhenUsed="1"/>
-    <w:lsdException w:name="Table 3D effects 1" w:semiHidden="1" w:unhideWhenUsed="1"/>
-    <w:lsdException w:name="Table 3D effects 2" w:semiHidden="1" w:unhideWhenUsed="1"/>
-    <w:lsdException w:name="Table 3D effects 3" w:semiHidden="1" w:unhideWhenUsed="1"/>
-    <w:lsdException w:name="Table Contemporary" w:semiHidden="1" w:unhideWhenUsed="1"/>
-    <w:lsdException w:name="Table Elegant" w:semiHidden="1" w:unhideWhenUsed="1"/>
-    <w:lsdException w:name="Table Professional" w:semiHidden="1" w:unhideWhenUsed="1"/>
-    <w:lsdException w:name="Table Subtle 1" w:semiHidden="1" w:unhideWhenUsed="1"/>
-    <w:lsdException w:name="Table Subtle 2" w:semiHidden="1" w:unhideWhenUsed="1"/>
-    <w:lsdException w:name="Table Web 1" w:semiHidden="1" w:unhideWhenUsed="1"/>
-    <w:lsdException w:name="Table Web 2" w:semiHidden="1" w:unhideWhenUsed="1"/>
-    <w:lsdException w:name="Table Web 3" w:semiHidden="1" w:unhideWhenUsed="1"/>
-    <w:lsdException w:name="Balloon Text" w:semiHidden="1" w:unhideWhenUsed="1"/>
-    <w:lsdException w:name="Table Grid" w:uiPriority="39"/>
-    <w:lsdException w:name="Table Theme" w:semiHidden="1" w:unhideWhenUsed="1"/>
-    <w:lsdException w:name="Placeholder Text" w:semiHidden="1"/>
-    <w:lsdException w:name="No Spacing" w:uiPriority="1" w:qFormat="1"/>
-    <w:lsdException w:name="Light Shading" w:uiPriority="60"/>
-    <w:lsdException w:name="Light List" w:uiPriority="61"/>
-    <w:lsdException w:name="Light Grid" w:uiPriority="62"/>
-    <w:lsdException w:name="Medium Shading 1" w:uiPriority="63"/>
-    <w:lsdException w:name="Medium Shading 2" w:uiPriority="64"/>
-    <w:lsdException w:name="Medium List 1" w:uiPriority="65"/>
-    <w:lsdException w:name="Medium List 2" w:uiPriority="66"/>
-    <w:lsdException w:name="Medium Grid 1" w:uiPriority="67"/>
-    <w:lsdException w:name="Medium Grid 2" w:uiPriority="68"/>
-    <w:lsdException w:name="Medium Grid 3" w:uiPriority="69"/>
-    <w:lsdException w:name="Dark List" w:uiPriority="70"/>
-    <w:lsdException w:name="Colorful Shading" w:uiPriority="71"/>
-    <w:lsdException w:name="Colorful List" w:uiPriority="72"/>
-    <w:lsdException w:name="Colorful Grid" w:uiPriority="73"/>
-    <w:lsdException w:name="Light Shading Accent 1" w:uiPriority="60"/>
-    <w:lsdException w:name="Light List Accent 1" w:uiPriority="61"/>
-    <w:lsdException w:name="Light Grid Accent 1" w:uiPriority="62"/>
-    <w:lsdException w:name="Medium Shading 1 Accent 1" w:uiPriority="63"/>
-    <w:lsdException w:name="Medium Shading 2 Accent 1" w:uiPriority="64"/>
-    <w:lsdException w:name="Medium List 1 Accent 1" w:uiPriority="65"/>
-    <w:lsdException w:name="Revision" w:semiHidden="1"/>
-    <w:lsdException w:name="List Paragraph" w:uiPriority="34" w:qFormat="1"/>
-    <w:lsdException w:name="Quote" w:uiPriority="29" w:qFormat="1"/>
-    <w:lsdException w:name="Intense Quote" w:uiPriority="30" w:qFormat="1"/>
-    <w:lsdException w:name="Medium List 2 Accent 1" w:uiPriority="66"/>
-    <w:lsdException w:name="Medium Grid 1 Accent 1" w:uiPriority="67"/>
-    <w:lsdException w:name="Medium Grid 2 Accent 1" w:uiPriority="68"/>
-    <w:lsdException w:name="Medium Grid 3 Accent 1" w:uiPriority="69"/>
-    <w:lsdException w:name="Dark List Accent 1" w:uiPriority="70"/>
-    <w:lsdException w:name="Colorful Shading Accent 1" w:uiPriority="71"/>
-    <w:lsdException w:name="Colorful List Accent 1" w:uiPriority="72"/>
-    <w:lsdException w:name="Colorful Grid Accent 1" w:uiPriority="73"/>
-    <w:lsdException w:name="Light Shading Accent 2" w:uiPriority="60"/>
-    <w:lsdException w:name="Light List Accent 2" w:uiPriority="61"/>
-    <w:lsdException w:name="Light Grid Accent 2" w:uiPriority="62"/>
-    <w:lsdException w:name="Medium Shading 1 Accent 2" w:uiPriority="63"/>
-    <w:lsdException w:name="Medium Shading 2 Accent 2" w:uiPriority="64"/>
-    <w:lsdException w:name="Medium List 1 Accent 2" w:uiPriority="65"/>
-    <w:lsdException w:name="Medium List 2 Accent 2" w:uiPriority="66"/>
-    <w:lsdException w:name="Medium Grid 1 Accent 2" w:uiPriority="67"/>
-    <w:lsdException w:name="Medium Grid 2 Accent 2" w:uiPriority="68"/>
-    <w:lsdException w:name="Medium Grid 3 Accent 2" w:uiPriority="69"/>
-    <w:lsdException w:name="Dark List Accent 2" w:uiPriority="70"/>
-    <w:lsdException w:name="Colorful Shading Accent 2" w:uiPriority="71"/>
-    <w:lsdException w:name="Colorful List Accent 2" w:uiPriority="72"/>
-    <w:lsdException w:name="Colorful Grid Accent 2" w:uiPriority="73"/>
-    <w:lsdException w:name="Light Shading Accent 3" w:uiPriority="60"/>
-    <w:lsdException w:name="Light List Accent 3" w:uiPriority="61"/>
-    <w:lsdException w:name="Light Grid Accent 3" w:uiPriority="62"/>
-    <w:lsdException w:name="Medium Shading 1 Accent 3" w:uiPriority="63"/>
-    <w:lsdException w:name="Medium Shading 2 Accent 3" w:uiPriority="64"/>
-    <w:lsdException w:name="Medium List 1 Accent 3" w:uiPriority="65"/>
-    <w:lsdException w:name="Medium List 2 Accent 3" w:uiPriority="66"/>
-    <w:lsdException w:name="Medium Grid 1 Accent 3" w:uiPriority="67"/>
-    <w:lsdException w:name="Medium Grid 2 Accent 3" w:uiPriority="68"/>
-    <w:lsdException w:name="Medium Grid 3 Accent 3" w:uiPriority="69"/>
-    <w:lsdException w:name="Dark List Accent 3" w:uiPriority="70"/>
-    <w:lsdException w:name="Colorful Shading Accent 3" w:uiPriority="71"/>
-    <w:lsdException w:name="Colorful List Accent 3" w:uiPriority="72"/>
-    <w:lsdException w:name="Colorful Grid Accent 3" w:uiPriority="73"/>
-    <w:lsdException w:name="Light Shading Accent 4" w:uiPriority="60"/>
-    <w:lsdException w:name="Light List Accent 4" w:uiPriority="61"/>
-    <w:lsdException w:name="Light Grid Accent 4" w:uiPriority="62"/>
-    <w:lsdException w:name="Medium Shading 1 Accent 4" w:uiPriority="63"/>
-    <w:lsdException w:name="Medium Shading 2 Accent 4" w:uiPriority="64"/>
-    <w:lsdException w:name="Medium List 1 Accent 4" w:uiPriority="65"/>
-    <w:lsdException w:name="Medium List 2 Accent 4" w:uiPriority="66"/>
-    <w:lsdException w:name="Medium Grid 1 Accent 4" w:uiPriority="67"/>
-    <w:lsdException w:name="Medium Grid 2 Accent 4" w:uiPriority="68"/>
-    <w:lsdException w:name="Medium Grid 3 Accent 4" w:uiPriority="69"/>
-    <w:lsdException w:name="Dark List Accent 4" w:uiPriority="70"/>
-    <w:lsdException w:name="Colorful Shading Accent 4" w:uiPriority="71"/>
-    <w:lsdException w:name="Colorful List Accent 4" w:uiPriority="72"/>
-    <w:lsdException w:name="Colorful Grid Accent 4" w:uiPriority="73"/>
-    <w:lsdException w:name="Light Shading Accent 5" w:uiPriority="60"/>
-    <w:lsdException w:name="Light List Accent 5" w:uiPriority="61"/>
-    <w:lsdException w:name="Light Grid Accent 5" w:uiPriority="62"/>
-    <w:lsdException w:name="Medium Shading 1 Accent 5" w:uiPriority="63"/>
-    <w:lsdException w:name="Medium Shading 2 Accent 5" w:uiPriority="64"/>
-    <w:lsdException w:name="Medium List 1 Accent 5" w:uiPriority="65"/>
-    <w:lsdException w:name="Medium List 2 Accent 5" w:uiPriority="66"/>
-    <w:lsdException w:name="Medium Grid 1 Accent 5" w:uiPriority="67"/>
-    <w:lsdException w:name="Medium Grid 2 Accent 5" w:uiPriority="68"/>
-    <w:lsdException w:name="Medium Grid 3 Accent 5" w:uiPriority="69"/>
-    <w:lsdException w:name="Dark List Accent 5" w:uiPriority="70"/>
-    <w:lsdException w:name="Colorful Shading Accent 5" w:uiPriority="71"/>
-    <w:lsdException w:name="Colorful List Accent 5" w:uiPriority="72"/>
-    <w:lsdException w:name="Colorful Grid Accent 5" w:uiPriority="73"/>
-    <w:lsdException w:name="Light Shading Accent 6" w:uiPriority="60"/>
-    <w:lsdException w:name="Light List Accent 6" w:uiPriority="61"/>
-    <w:lsdException w:name="Light Grid Accent 6" w:uiPriority="62"/>
-    <w:lsdException w:name="Medium Shading 1 Accent 6" w:uiPriority="63"/>
-    <w:lsdException w:name="Medium Shading 2 Accent 6" w:uiPriority="64"/>
-    <w:lsdException w:name="Medium List 1 Accent 6" w:uiPriority="65"/>
-    <w:lsdException w:name="Medium List 2 Accent 6" w:uiPriority="66"/>
-    <w:lsdException w:name="Medium Grid 1 Accent 6" w:uiPriority="67"/>
-    <w:lsdException w:name="Medium Grid 2 Accent 6" w:uiPriority="68"/>
-    <w:lsdException w:name="Medium Grid 3 Accent 6" w:uiPriority="69"/>
-    <w:lsdException w:name="Dark List Accent 6" w:uiPriority="70"/>
-    <w:lsdException w:name="Colorful Shading Accent 6" w:uiPriority="71"/>
-    <w:lsdException w:name="Colorful List Accent 6" w:uiPriority="72"/>
-    <w:lsdException w:name="Colorful Grid Accent 6" w:uiPriority="73"/>
-    <w:lsdException w:name="Subtle Emphasis" w:uiPriority="19" w:qFormat="1"/>
-    <w:lsdException w:name="Intense Emphasis" w:uiPriority="21" w:qFormat="1"/>
-    <w:lsdException w:name="Subtle Reference" w:uiPriority="31" w:qFormat="1"/>
-    <w:lsdException w:name="Intense Reference" w:uiPriority="32" w:qFormat="1"/>
-    <w:lsdException w:name="Book Title" w:uiPriority="33" w:qFormat="1"/>
-    <w:lsdException w:name="Bibliography" w:semiHidden="1" w:uiPriority="37" w:unhideWhenUsed="1"/>
-    <w:lsdException w:name="TOC Heading" w:semiHidden="1" w:uiPriority="39" w:unhideWhenUsed="1" w:qFormat="1"/>
-    <w:lsdException w:name="Plain Table 1" w:uiPriority="41"/>
-    <w:lsdException w:name="Plain Table 2" w:uiPriority="42"/>
-    <w:lsdException w:name="Plain Table 3" w:uiPriority="43"/>
-    <w:lsdException w:name="Plain Table 4" w:uiPriority="44"/>
-    <w:lsdException w:name="Plain Table 5" w:uiPriority="45"/>
-    <w:lsdException w:name="Grid Table Light" w:uiPriority="40"/>
-    <w:lsdException w:name="Grid Table 1 Light" w:uiPriority="46"/>
-    <w:lsdException w:name="Grid Table 2" w:uiPriority="47"/>
-    <w:lsdException w:name="Grid Table 3" w:uiPriority="48"/>
-    <w:lsdException w:name="Grid Table 4" w:uiPriority="49"/>
-    <w:lsdException w:name="Grid Table 5 Dark" w:uiPriority="50"/>
-    <w:lsdException w:name="Grid Table 6 Colorful" w:uiPriority="51"/>
-    <w:lsdException w:name="Grid Table 7 Colorful" w:uiPriority="52"/>
-    <w:lsdException w:name="Grid Table 1 Light Accent 1" w:uiPriority="46"/>
-    <w:lsdException w:name="Grid Table 2 Accent 1" w:uiPriority="47"/>
-    <w:lsdException w:name="Grid Table 3 Accent 1" w:uiPriority="48"/>
-    <w:lsdException w:name="Grid Table 4 Accent 1" w:uiPriority="49"/>
-    <w:lsdException w:name="Grid Table 5 Dark Accent 1" w:uiPriority="50"/>
-    <w:lsdException w:name="Grid Table 6 Colorful Accent 1" w:uiPriority="51"/>
-    <w:lsdException w:name="Grid Table 7 Colorful Accent 1" w:uiPriority="52"/>
-    <w:lsdException w:name="Grid Table 1 Light Accent 2" w:uiPriority="46"/>
-    <w:lsdException w:name="Grid Table 2 Accent 2" w:uiPriority="47"/>
-    <w:lsdException w:name="Grid Table 3 Accent 2" w:uiPriority="48"/>
-    <w:lsdException w:name="Grid Table 4 Accent 2" w:uiPriority="49"/>
-    <w:lsdException w:name="Grid Table 5 Dark Accent 2" w:uiPriority="50"/>
-    <w:lsdException w:name="Grid Table 6 Colorful Accent 2" w:uiPriority="51"/>
-    <w:lsdException w:name="Grid Table 7 Colorful Accent 2" w:uiPriority="52"/>
-    <w:lsdException w:name="Grid Table 1 Light Accent 3" w:uiPriority="46"/>
-    <w:lsdException w:name="Grid Table 2 Accent 3" w:uiPriority="47"/>
-    <w:lsdException w:name="Grid Table 3 Accent 3" w:uiPriority="48"/>
-    <w:lsdException w:name="Grid Table 4 Accent 3" w:uiPriority="49"/>
-    <w:lsdException w:name="Grid Table 5 Dark Accent 3" w:uiPriority="50"/>
-    <w:lsdException w:name="Grid Table 6 Colorful Accent 3" w:uiPriority="51"/>
-    <w:lsdException w:name="Grid Table 7 Colorful Accent 3" w:uiPriority="52"/>
-    <w:lsdException w:name="Grid Table 1 Light Accent 4" w:uiPriority="46"/>
-    <w:lsdException w:name="Grid Table 2 Accent 4" w:uiPriority="47"/>
-    <w:lsdException w:name="Grid Table 3 Accent 4" w:uiPriority="48"/>
-    <w:lsdException w:name="Grid Table 4 Accent 4" w:uiPriority="49"/>
-    <w:lsdException w:name="Grid Table 5 Dark Accent 4" w:uiPriority="50"/>
-    <w:lsdException w:name="Grid Table 6 Colorful Accent 4" w:uiPriority="51"/>
-    <w:lsdException w:name="Grid Table 7 Colorful Accent 4" w:uiPriority="52"/>
-    <w:lsdException w:name="Grid Table 1 Light Accent 5" w:uiPriority="46"/>
-    <w:lsdException w:name="Grid Table 2 Accent 5" w:uiPriority="47"/>
-    <w:lsdException w:name="Grid Table 3 Accent 5" w:uiPriority="48"/>
-    <w:lsdException w:name="Grid Table 4 Accent 5" w:uiPriority="49"/>
-    <w:lsdException w:name="Grid Table 5 Dark Accent 5" w:uiPriority="50"/>
-    <w:lsdException w:name="Grid Table 6 Colorful Accent 5" w:uiPriority="51"/>
-    <w:lsdException w:name="Grid Table 7 Colorful Accent 5" w:uiPriority="52"/>
-    <w:lsdException w:name="Grid Table 1 Light Accent 6" w:uiPriority="46"/>
-    <w:lsdException w:name="Grid Table 2 Accent 6" w:uiPriority="47"/>
-    <w:lsdException w:name="Grid Table 3 Accent 6" w:uiPriority="48"/>
-    <w:lsdException w:name="Grid Table 4 Accent 6" w:uiPriority="49"/>
-    <w:lsdException w:name="Grid Table 5 Dark Accent 6" w:uiPriority="50"/>
-    <w:lsdException w:name="Grid Table 6 Colorful Accent 6" w:uiPriority="51"/>
-    <w:lsdException w:name="Grid Table 7 Colorful Accent 6" w:uiPriority="52"/>
-    <w:lsdException w:name="List Table 1 Light" w:uiPriority="46"/>
-    <w:lsdException w:name="List Table 2" w:uiPriority="47"/>
-    <w:lsdException w:name="List Table 3" w:uiPriority="48"/>
-    <w:lsdException w:name="List Table 4" w:uiPriority="49"/>
-    <w:lsdException w:name="List Table 5 Dark" w:uiPriority="50"/>
-    <w:lsdException w:name="List Table 6 Colorful" w:uiPriority="51"/>
-    <w:lsdException w:name="List Table 7 Colorful" w:uiPriority="52"/>
-    <w:lsdException w:name="List Table 1 Light Accent 1" w:uiPriority="46"/>
-    <w:lsdException w:name="List Table 2 Accent 1" w:uiPriority="47"/>
-    <w:lsdException w:name="List Table 3 Accent 1" w:uiPriority="48"/>
-    <w:lsdException w:name="List Table 4 Accent 1" w:uiPriority="49"/>
-    <w:lsdException w:name="List Table 5 Dark Accent 1" w:uiPriority="50"/>
-    <w:lsdException w:name="List Table 6 Colorful Accent 1" w:uiPriority="51"/>
-    <w:lsdException w:name="List Table 7 Colorful Accent 1" w:uiPriority="52"/>
-    <w:lsdException w:name="List Table 1 Light Accent 2" w:uiPriority="46"/>
-    <w:lsdException w:name="List Table 2 Accent 2" w:uiPriority="47"/>
-    <w:lsdException w:name="List Table 3 Accent 2" w:uiPriority="48"/>
-    <w:lsdException w:name="List Table 4 Accent 2" w:uiPriority="49"/>
-    <w:lsdException w:name="List Table 5 Dark Accent 2" w:uiPriority="50"/>
-    <w:lsdException w:name="List Table 6 Colorful Accent 2" w:uiPriority="51"/>
-    <w:lsdException w:name="List Table 7 Colorful Accent 2" w:uiPriority="52"/>
-    <w:lsdException w:name="List Table 1 Light Accent 3" w:uiPriority="46"/>
-    <w:lsdException w:name="List Table 2 Accent 3" w:uiPriority="47"/>
-    <w:lsdException w:name="List Table 3 Accent 3" w:uiPriority="48"/>
-    <w:lsdException w:name="List Table 4 Accent 3" w:uiPriority="49"/>
-    <w:lsdException w:name="List Table 5 Dark Accent 3" w:uiPriority="50"/>
-    <w:lsdException w:name="List Table 6 Colorful Accent 3" w:uiPriority="51"/>
-    <w:lsdException w:name="List Table 7 Colorful Accent 3" w:uiPriority="52"/>
-    <w:lsdException w:name="List Table 1 Light Accent 4" w:uiPriority="46"/>
-    <w:lsdException w:name="List Table 2 Accent 4" w:uiPriority="47"/>
-    <w:lsdException w:name="List Table 3 Accent 4" w:uiPriority="48"/>
-    <w:lsdException w:name="List Table 4 Accent 4" w:uiPriority="49"/>
-    <w:lsdException w:name="List Table 5 Dark Accent 4" w:uiPriority="50"/>
-    <w:lsdException w:name="List Table 6 Colorful Accent 4" w:uiPriority="51"/>
-    <w:lsdException w:name="List Table 7 Colorful Accent 4" w:uiPriority="52"/>
-    <w:lsdException w:name="List Table 1 Light Accent 5" w:uiPriority="46"/>
-    <w:lsdException w:name="List Table 2 Accent 5" w:uiPriority="47"/>
-    <w:lsdException w:name="List Table 3 Accent 5" w:uiPriority="48"/>
-    <w:lsdException w:name="List Table 4 Accent 5" w:uiPriority="49"/>
-    <w:lsdException w:name="List Table 5 Dark Accent 5" w:uiPriority="50"/>
-    <w:lsdException w:name="List Table 6 Colorful Accent 5" w:uiPriority="51"/>
-    <w:lsdException w:name="List Table 7 Colorful Accent 5" w:uiPriority="52"/>
-    <w:lsdException w:name="List Table 1 Light Accent 6" w:uiPriority="46"/>
-    <w:lsdException w:name="List Table 2 Accent 6" w:uiPriority="47"/>
-    <w:lsdException w:name="List Table 3 Accent 6" w:uiPriority="48"/>
-    <w:lsdException w:name="List Table 4 Accent 6" w:uiPriority="49"/>
-    <w:lsdException w:name="List Table 5 Dark Accent 6" w:uiPriority="50"/>
-    <w:lsdException w:name="List Table 6 Colorful Accent 6" w:uiPriority="51"/>
-    <w:lsdException w:name="List Table 7 Colorful Accent 6" w:uiPriority="52"/>
+  <w:latentStyles w:defLockedState="0" w:defUIPriority="99" w:defSemiHidden="1" w:defUnhideWhenUsed="1" w:defQFormat="0" w:count="267">
+    <w:lsdException w:name="Normal" w:semiHidden="0" w:uiPriority="0" w:unhideWhenUsed="0" w:qFormat="1"/>
+    <w:lsdException w:name="heading 1" w:semiHidden="0" w:uiPriority="9" w:unhideWhenUsed="0" w:qFormat="1"/>
+    <w:lsdException w:name="heading 2" w:uiPriority="9" w:qFormat="1"/>
+    <w:lsdException w:name="heading 3" w:uiPriority="9" w:qFormat="1"/>
+    <w:lsdException w:name="heading 4" w:uiPriority="9" w:qFormat="1"/>
+    <w:lsdException w:name="heading 5" w:uiPriority="9" w:qFormat="1"/>
+    <w:lsdException w:name="heading 6" w:uiPriority="9" w:qFormat="1"/>
+    <w:lsdException w:name="heading 7" w:uiPriority="9" w:qFormat="1"/>
+    <w:lsdException w:name="heading 8" w:uiPriority="9" w:qFormat="1"/>
+    <w:lsdException w:name="heading 9" w:uiPriority="9" w:qFormat="1"/>
+    <w:lsdException w:name="toc 1" w:uiPriority="39"/>
+    <w:lsdException w:name="toc 2" w:uiPriority="39"/>
+    <w:lsdException w:name="toc 3" w:uiPriority="39"/>
+    <w:lsdException w:name="toc 4" w:uiPriority="39"/>
+    <w:lsdException w:name="toc 5" w:uiPriority="39"/>
+    <w:lsdException w:name="toc 6" w:uiPriority="39"/>
+    <w:lsdException w:name="toc 7" w:uiPriority="39"/>
+    <w:lsdException w:name="toc 8" w:uiPriority="39"/>
+    <w:lsdException w:name="toc 9" w:uiPriority="39"/>
+    <w:lsdException w:name="caption" w:uiPriority="35" w:qFormat="1"/>
+    <w:lsdException w:name="Title" w:semiHidden="0" w:uiPriority="10" w:unhideWhenUsed="0" w:qFormat="1"/>
+    <w:lsdException w:name="Default Paragraph Font" w:uiPriority="1"/>
+    <w:lsdException w:name="Subtitle" w:semiHidden="0" w:uiPriority="11" w:unhideWhenUsed="0" w:qFormat="1"/>
+    <w:lsdException w:name="Strong" w:semiHidden="0" w:uiPriority="22" w:unhideWhenUsed="0" w:qFormat="1"/>
+    <w:lsdException w:name="Emphasis" w:semiHidden="0" w:uiPriority="20" w:unhideWhenUsed="0" w:qFormat="1"/>
+    <w:lsdException w:name="Table Grid" w:semiHidden="0" w:uiPriority="39" w:unhideWhenUsed="0"/>
+    <w:lsdException w:name="Placeholder Text" w:unhideWhenUsed="0"/>
+    <w:lsdException w:name="No Spacing" w:semiHidden="0" w:uiPriority="1" w:unhideWhenUsed="0" w:qFormat="1"/>
+    <w:lsdException w:name="Light Shading" w:semiHidden="0" w:uiPriority="60" w:unhideWhenUsed="0"/>
+    <w:lsdException w:name="Light List" w:semiHidden="0" w:uiPriority="61" w:unhideWhenUsed="0"/>
+    <w:lsdException w:name="Light Grid" w:semiHidden="0" w:uiPriority="62" w:unhideWhenUsed="0"/>
+    <w:lsdException w:name="Medium Shading 1" w:semiHidden="0" w:uiPriority="63" w:unhideWhenUsed="0"/>
+    <w:lsdException w:name="Medium Shading 2" w:semiHidden="0" w:uiPriority="64" w:unhideWhenUsed="0"/>
+    <w:lsdException w:name="Medium List 1" w:semiHidden="0" w:uiPriority="65" w:unhideWhenUsed="0"/>
+    <w:lsdException w:name="Medium List 2" w:semiHidden="0" w:uiPriority="66" w:unhideWhenUsed="0"/>
+    <w:lsdException w:name="Medium Grid 1" w:semiHidden="0" w:uiPriority="67" w:unhideWhenUsed="0"/>
+    <w:lsdException w:name="Medium Grid 2" w:semiHidden="0" w:uiPriority="68" w:unhideWhenUsed="0"/>
+    <w:lsdException w:name="Medium Grid 3" w:semiHidden="0" w:uiPriority="69" w:unhideWhenUsed="0"/>
+    <w:lsdException w:name="Dark List" w:semiHidden="0" w:uiPriority="70" w:unhideWhenUsed="0"/>
+    <w:lsdException w:name="Colorful Shading" w:semiHidden="0" w:uiPriority="71" w:unhideWhenUsed="0"/>
+    <w:lsdException w:name="Colorful List" w:semiHidden="0" w:uiPriority="72" w:unhideWhenUsed="0"/>
+    <w:lsdException w:name="Colorful Grid" w:semiHidden="0" w:uiPriority="73" w:unhideWhenUsed="0"/>
+    <w:lsdException w:name="Light Shading Accent 1" w:semiHidden="0" w:uiPriority="60" w:unhideWhenUsed="0"/>
+    <w:lsdException w:name="Light List Accent 1" w:semiHidden="0" w:uiPriority="61" w:unhideWhenUsed="0"/>
+    <w:lsdException w:name="Light Grid Accent 1" w:semiHidden="0" w:uiPriority="62" w:unhideWhenUsed="0"/>
+    <w:lsdException w:name="Medium Shading 1 Accent 1" w:semiHidden="0" w:uiPriority="63" w:unhideWhenUsed="0"/>
+    <w:lsdException w:name="Medium Shading 2 Accent 1" w:semiHidden="0" w:uiPriority="64" w:unhideWhenUsed="0"/>
+    <w:lsdException w:name="Medium List 1 Accent 1" w:semiHidden="0" w:uiPriority="65" w:unhideWhenUsed="0"/>
+    <w:lsdException w:name="Revision" w:unhideWhenUsed="0"/>
+    <w:lsdException w:name="List Paragraph" w:semiHidden="0" w:uiPriority="34" w:unhideWhenUsed="0" w:qFormat="1"/>
+    <w:lsdException w:name="Quote" w:semiHidden="0" w:uiPriority="29" w:unhideWhenUsed="0" w:qFormat="1"/>
+    <w:lsdException w:name="Intense Quote" w:semiHidden="0" w:uiPriority="30" w:unhideWhenUsed="0" w:qFormat="1"/>
+    <w:lsdException w:name="Medium List 2 Accent 1" w:semiHidden="0" w:uiPriority="66" w:unhideWhenUsed="0"/>
+    <w:lsdException w:name="Medium Grid 1 Accent 1" w:semiHidden="0" w:uiPriority="67" w:unhideWhenUsed="0"/>
+    <w:lsdException w:name="Medium Grid 2 Accent 1" w:semiHidden="0" w:uiPriority="68" w:unhideWhenUsed="0"/>
+    <w:lsdException w:name="Medium Grid 3 Accent 1" w:semiHidden="0" w:uiPriority="69" w:unhideWhenUsed="0"/>
+    <w:lsdException w:name="Dark List Accent 1" w:semiHidden="0" w:uiPriority="70" w:unhideWhenUsed="0"/>
+    <w:lsdException w:name="Colorful Shading Accent 1" w:semiHidden="0" w:uiPriority="71" w:unhideWhenUsed="0"/>
+    <w:lsdException w:name="Colorful List Accent 1" w:semiHidden="0" w:uiPriority="72" w:unhideWhenUsed="0"/>
+    <w:lsdException w:name="Colorful Grid Accent 1" w:semiHidden="0" w:uiPriority="73" w:unhideWhenUsed="0"/>
+    <w:lsdException w:name="Light Shading Accent 2" w:semiHidden="0" w:uiPriority="60" w:unhideWhenUsed="0"/>
+    <w:lsdException w:name="Light List Accent 2" w:semiHidden="0" w:uiPriority="61" w:unhideWhenUsed="0"/>
+    <w:lsdException w:name="Light Grid Accent 2" w:semiHidden="0" w:uiPriority="62" w:unhideWhenUsed="0"/>
+    <w:lsdException w:name="Medium Shading 1 Accent 2" w:semiHidden="0" w:uiPriority="63" w:unhideWhenUsed="0"/>
+    <w:lsdException w:name="Medium Shading 2 Accent 2" w:semiHidden="0" w:uiPriority="64" w:unhideWhenUsed="0"/>
+    <w:lsdException w:name="Medium List 1 Accent 2" w:semiHidden="0" w:uiPriority="65" w:unhideWhenUsed="0"/>
+    <w:lsdException w:name="Medium List 2 Accent 2" w:semiHidden="0" w:uiPriority="66" w:unhideWhenUsed="0"/>
+    <w:lsdException w:name="Medium Grid 1 Accent 2" w:semiHidden="0" w:uiPriority="67" w:unhideWhenUsed="0"/>
+    <w:lsdException w:name="Medium Grid 2 Accent 2" w:semiHidden="0" w:uiPriority="68" w:unhideWhenUsed="0"/>
+    <w:lsdException w:name="Medium Grid 3 Accent 2" w:semiHidden="0" w:uiPriority="69" w:unhideWhenUsed="0"/>
+    <w:lsdException w:name="Dark List Accent 2" w:semiHidden="0" w:uiPriority="70" w:unhideWhenUsed="0"/>
+    <w:lsdException w:name="Colorful Shading Accent 2" w:semiHidden="0" w:uiPriority="71" w:unhideWhenUsed="0"/>
+    <w:lsdException w:name="Colorful List Accent 2" w:semiHidden="0" w:uiPriority="72" w:unhideWhenUsed="0"/>
+    <w:lsdException w:name="Colorful Grid Accent 2" w:semiHidden="0" w:uiPriority="73" w:unhideWhenUsed="0"/>
+    <w:lsdException w:name="Light Shading Accent 3" w:semiHidden="0" w:uiPriority="60" w:unhideWhenUsed="0"/>
+    <w:lsdException w:name="Light List Accent 3" w:semiHidden="0" w:uiPriority="61" w:unhideWhenUsed="0"/>
+    <w:lsdException w:name="Light Grid Accent 3" w:semiHidden="0" w:uiPriority="62" w:unhideWhenUsed="0"/>
+    <w:lsdException w:name="Medium Shading 1 Accent 3" w:semiHidden="0" w:uiPriority="63" w:unhideWhenUsed="0"/>
+    <w:lsdException w:name="Medium Shading 2 Accent 3" w:semiHidden="0" w:uiPriority="64" w:unhideWhenUsed="0"/>
+    <w:lsdException w:name="Medium List 1 Accent 3" w:semiHidden="0" w:uiPriority="65" w:unhideWhenUsed="0"/>
+    <w:lsdException w:name="Medium List 2 Accent 3" w:semiHidden="0" w:uiPriority="66" w:unhideWhenUsed="0"/>
+    <w:lsdException w:name="Medium Grid 1 Accent 3" w:semiHidden="0" w:uiPriority="67" w:unhideWhenUsed="0"/>
+    <w:lsdException w:name="Medium Grid 2 Accent 3" w:semiHidden="0" w:uiPriority="68" w:unhideWhenUsed="0"/>
+    <w:lsdException w:name="Medium Grid 3 Accent 3" w:semiHidden="0" w:uiPriority="69" w:unhideWhenUsed="0"/>
+    <w:lsdException w:name="Dark List Accent 3" w:semiHidden="0" w:uiPriority="70" w:unhideWhenUsed="0"/>
+    <w:lsdException w:name="Colorful Shading Accent 3" w:semiHidden="0" w:uiPriority="71" w:unhideWhenUsed="0"/>
+    <w:lsdException w:name="Colorful List Accent 3" w:semiHidden="0" w:uiPriority="72" w:unhideWhenUsed="0"/>
+    <w:lsdException w:name="Colorful Grid Accent 3" w:semiHidden="0" w:uiPriority="73" w:unhideWhenUsed="0"/>
+    <w:lsdException w:name="Light Shading Accent 4" w:semiHidden="0" w:uiPriority="60" w:unhideWhenUsed="0"/>
+    <w:lsdException w:name="Light List Accent 4" w:semiHidden="0" w:uiPriority="61" w:unhideWhenUsed="0"/>
+    <w:lsdException w:name="Light Grid Accent 4" w:semiHidden="0" w:uiPriority="62" w:unhideWhenUsed="0"/>
+    <w:lsdException w:name="Medium Shading 1 Accent 4" w:semiHidden="0" w:uiPriority="63" w:unhideWhenUsed="0"/>
+    <w:lsdException w:name="Medium Shading 2 Accent 4" w:semiHidden="0" w:uiPriority="64" w:unhideWhenUsed="0"/>
+    <w:lsdException w:name="Medium List 1 Accent 4" w:semiHidden="0" w:uiPriority="65" w:unhideWhenUsed="0"/>
+    <w:lsdException w:name="Medium List 2 Accent 4" w:semiHidden="0" w:uiPriority="66" w:unhideWhenUsed="0"/>
+    <w:lsdException w:name="Medium Grid 1 Accent 4" w:semiHidden="0" w:uiPriority="67" w:unhideWhenUsed="0"/>
+    <w:lsdException w:name="Medium Grid 2 Accent 4" w:semiHidden="0" w:uiPriority="68" w:unhideWhenUsed="0"/>
+    <w:lsdException w:name="Medium Grid 3 Accent 4" w:semiHidden="0" w:uiPriority="69" w:unhideWhenUsed="0"/>
+    <w:lsdException w:name="Dark List Accent 4" w:semiHidden="0" w:uiPriority="70" w:unhideWhenUsed="0"/>
+    <w:lsdException w:name="Colorful Shading Accent 4" w:semiHidden="0" w:uiPriority="71" w:unhideWhenUsed="0"/>
+    <w:lsdException w:name="Colorful List Accent 4" w:semiHidden="0" w:uiPriority="72" w:unhideWhenUsed="0"/>
+    <w:lsdException w:name="Colorful Grid Accent 4" w:semiHidden="0" w:uiPriority="73" w:unhideWhenUsed="0"/>
+    <w:lsdException w:name="Light Shading Accent 5" w:semiHidden="0" w:uiPriority="60" w:unhideWhenUsed="0"/>
+    <w:lsdException w:name="Light List Accent 5" w:semiHidden="0" w:uiPriority="61" w:unhideWhenUsed="0"/>
+    <w:lsdException w:name="Light Grid Accent 5" w:semiHidden="0" w:uiPriority="62" w:unhideWhenUsed="0"/>
+    <w:lsdException w:name="Medium Shading 1 Accent 5" w:semiHidden="0" w:uiPriority="63" w:unhideWhenUsed="0"/>
+    <w:lsdException w:name="Medium Shading 2 Accent 5" w:semiHidden="0" w:uiPriority="64" w:unhideWhenUsed="0"/>
+    <w:lsdException w:name="Medium List 1 Accent 5" w:semiHidden="0" w:uiPriority="65" w:unhideWhenUsed="0"/>
+    <w:lsdException w:name="Medium List 2 Accent 5" w:semiHidden="0" w:uiPriority="66" w:unhideWhenUsed="0"/>
+    <w:lsdException w:name="Medium Grid 1 Accent 5" w:semiHidden="0" w:uiPriority="67" w:unhideWhenUsed="0"/>
+    <w:lsdException w:name="Medium Grid 2 Accent 5" w:semiHidden="0" w:uiPriority="68" w:unhideWhenUsed="0"/>
+    <w:lsdException w:name="Medium Grid 3 Accent 5" w:semiHidden="0" w:uiPriority="69" w:unhideWhenUsed="0"/>
+    <w:lsdException w:name="Dark List Accent 5" w:semiHidden="0" w:uiPriority="70" w:unhideWhenUsed="0"/>
+    <w:lsdException w:name="Colorful Shading Accent 5" w:semiHidden="0" w:uiPriority="71" w:unhideWhenUsed="0"/>
+    <w:lsdException w:name="Colorful List Accent 5" w:semiHidden="0" w:uiPriority="72" w:unhideWhenUsed="0"/>
+    <w:lsdException w:name="Colorful Grid Accent 5" w:semiHidden="0" w:uiPriority="73" w:unhideWhenUsed="0"/>
+    <w:lsdException w:name="Light Shading Accent 6" w:semiHidden="0" w:uiPriority="60" w:unhideWhenUsed="0"/>
+    <w:lsdException w:name="Light List Accent 6" w:semiHidden="0" w:uiPriority="61" w:unhideWhenUsed="0"/>
+    <w:lsdException w:name="Light Grid Accent 6" w:semiHidden="0" w:uiPriority="62" w:unhideWhenUsed="0"/>
+    <w:lsdException w:name="Medium Shading 1 Accent 6" w:semiHidden="0" w:uiPriority="63" w:unhideWhenUsed="0"/>
+    <w:lsdException w:name="Medium Shading 2 Accent 6" w:semiHidden="0" w:uiPriority="64" w:unhideWhenUsed="0"/>
+    <w:lsdException w:name="Medium List 1 Accent 6" w:semiHidden="0" w:uiPriority="65" w:unhideWhenUsed="0"/>
+    <w:lsdException w:name="Medium List 2 Accent 6" w:semiHidden="0" w:uiPriority="66" w:unhideWhenUsed="0"/>
+    <w:lsdException w:name="Medium Grid 1 Accent 6" w:semiHidden="0" w:uiPriority="67" w:unhideWhenUsed="0"/>
+    <w:lsdException w:name="Medium Grid 2 Accent 6" w:semiHidden="0" w:uiPriority="68" w:unhideWhenUsed="0"/>
+    <w:lsdException w:name="Medium Grid 3 Accent 6" w:semiHidden="0" w:uiPriority="69" w:unhideWhenUsed="0"/>
+    <w:lsdException w:name="Dark List Accent 6" w:semiHidden="0" w:uiPriority="70" w:unhideWhenUsed="0"/>
+    <w:lsdException w:name="Colorful Shading Accent 6" w:semiHidden="0" w:uiPriority="71" w:unhideWhenUsed="0"/>
+    <w:lsdException w:name="Colorful List Accent 6" w:semiHidden="0" w:uiPriority="72" w:unhideWhenUsed="0"/>
+    <w:lsdException w:name="Colorful Grid Accent 6" w:semiHidden="0" w:uiPriority="73" w:unhideWhenUsed="0"/>
+    <w:lsdException w:name="Subtle Emphasis" w:semiHidden="0" w:uiPriority="19" w:unhideWhenUsed="0" w:qFormat="1"/>
+    <w:lsdException w:name="Intense Emphasis" w:semiHidden="0" w:uiPriority="21" w:unhideWhenUsed="0" w:qFormat="1"/>
+    <w:lsdException w:name="Subtle Reference" w:semiHidden="0" w:uiPriority="31" w:unhideWhenUsed="0" w:qFormat="1"/>
+    <w:lsdException w:name="Intense Reference" w:semiHidden="0" w:uiPriority="32" w:unhideWhenUsed="0" w:qFormat="1"/>
+    <w:lsdException w:name="Book Title" w:semiHidden="0" w:uiPriority="33" w:unhideWhenUsed="0" w:qFormat="1"/>
+    <w:lsdException w:name="Bibliography" w:uiPriority="37"/>
+    <w:lsdException w:name="TOC Heading" w:uiPriority="39" w:qFormat="1"/>
   </w:latentStyles>
   <w:style w:type="paragraph" w:default="1" w:styleId="Normal">
     <w:name w:val="Normal"/>
     <w:qFormat/>
     <w:rsid w:val="00A539E3"/>
   </w:style>
-  <w:style w:type="paragraph" w:styleId="Heading1">
+  <w:style w:type="paragraph" w:styleId="Titre1">
     <w:name w:val="heading 1"/>
     <w:basedOn w:val="Normal"/>
     <w:next w:val="Normal"/>
-    <w:link w:val="Heading1Char"/>
+    <w:link w:val="Titre1Car"/>
     <w:uiPriority w:val="9"/>
     <w:qFormat/>
     <w:rsid w:val="002D5543"/>
@@ -3406,11 +3716,11 @@
       <w:szCs w:val="28"/>
     </w:rPr>
   </w:style>
-  <w:style w:type="paragraph" w:styleId="Heading2">
+  <w:style w:type="paragraph" w:styleId="Titre2">
     <w:name w:val="heading 2"/>
     <w:basedOn w:val="Normal"/>
     <w:next w:val="Normal"/>
-    <w:link w:val="Heading2Char"/>
+    <w:link w:val="Titre2Car"/>
     <w:uiPriority w:val="9"/>
     <w:unhideWhenUsed/>
     <w:qFormat/>
@@ -3430,11 +3740,11 @@
       <w:szCs w:val="26"/>
     </w:rPr>
   </w:style>
-  <w:style w:type="paragraph" w:styleId="Heading3">
+  <w:style w:type="paragraph" w:styleId="Titre3">
     <w:name w:val="heading 3"/>
     <w:basedOn w:val="Normal"/>
     <w:next w:val="Normal"/>
-    <w:link w:val="Heading3Char"/>
+    <w:link w:val="Titre3Car"/>
     <w:uiPriority w:val="9"/>
     <w:unhideWhenUsed/>
     <w:qFormat/>
@@ -3452,17 +3762,18 @@
       <w:color w:val="5B9BD5" w:themeColor="accent1"/>
     </w:rPr>
   </w:style>
-  <w:style w:type="character" w:default="1" w:styleId="DefaultParagraphFont">
+  <w:style w:type="character" w:default="1" w:styleId="Policepardfaut">
     <w:name w:val="Default Paragraph Font"/>
     <w:uiPriority w:val="1"/>
     <w:semiHidden/>
     <w:unhideWhenUsed/>
   </w:style>
-  <w:style w:type="table" w:default="1" w:styleId="TableNormal">
+  <w:style w:type="table" w:default="1" w:styleId="TableauNormal">
     <w:name w:val="Normal Table"/>
     <w:uiPriority w:val="99"/>
     <w:semiHidden/>
     <w:unhideWhenUsed/>
+    <w:qFormat/>
     <w:tblPr>
       <w:tblInd w:w="0" w:type="dxa"/>
       <w:tblCellMar>
@@ -3473,13 +3784,13 @@
       </w:tblCellMar>
     </w:tblPr>
   </w:style>
-  <w:style w:type="numbering" w:default="1" w:styleId="NoList">
+  <w:style w:type="numbering" w:default="1" w:styleId="Aucuneliste">
     <w:name w:val="No List"/>
     <w:uiPriority w:val="99"/>
     <w:semiHidden/>
     <w:unhideWhenUsed/>
   </w:style>
-  <w:style w:type="paragraph" w:styleId="ListParagraph">
+  <w:style w:type="paragraph" w:styleId="Paragraphedeliste">
     <w:name w:val="List Paragraph"/>
     <w:basedOn w:val="Normal"/>
     <w:uiPriority w:val="34"/>
@@ -3490,10 +3801,10 @@
       <w:contextualSpacing/>
     </w:pPr>
   </w:style>
-  <w:style w:type="paragraph" w:styleId="Header">
+  <w:style w:type="paragraph" w:styleId="En-tte">
     <w:name w:val="header"/>
     <w:basedOn w:val="Normal"/>
-    <w:link w:val="HeaderChar"/>
+    <w:link w:val="En-tteCar"/>
     <w:uiPriority w:val="99"/>
     <w:unhideWhenUsed/>
     <w:rsid w:val="00433DF3"/>
@@ -3505,17 +3816,17 @@
       <w:spacing w:after="0" w:line="240" w:lineRule="auto"/>
     </w:pPr>
   </w:style>
-  <w:style w:type="character" w:customStyle="1" w:styleId="HeaderChar">
-    <w:name w:val="Header Char"/>
-    <w:basedOn w:val="DefaultParagraphFont"/>
-    <w:link w:val="Header"/>
+  <w:style w:type="character" w:customStyle="1" w:styleId="En-tteCar">
+    <w:name w:val="En-tête Car"/>
+    <w:basedOn w:val="Policepardfaut"/>
+    <w:link w:val="En-tte"/>
     <w:uiPriority w:val="99"/>
     <w:rsid w:val="00433DF3"/>
   </w:style>
-  <w:style w:type="paragraph" w:styleId="Footer">
+  <w:style w:type="paragraph" w:styleId="Pieddepage">
     <w:name w:val="footer"/>
     <w:basedOn w:val="Normal"/>
-    <w:link w:val="FooterChar"/>
+    <w:link w:val="PieddepageCar"/>
     <w:uiPriority w:val="99"/>
     <w:semiHidden/>
     <w:unhideWhenUsed/>
@@ -3528,18 +3839,18 @@
       <w:spacing w:after="0" w:line="240" w:lineRule="auto"/>
     </w:pPr>
   </w:style>
-  <w:style w:type="character" w:customStyle="1" w:styleId="FooterChar">
-    <w:name w:val="Footer Char"/>
-    <w:basedOn w:val="DefaultParagraphFont"/>
-    <w:link w:val="Footer"/>
+  <w:style w:type="character" w:customStyle="1" w:styleId="PieddepageCar">
+    <w:name w:val="Pied de page Car"/>
+    <w:basedOn w:val="Policepardfaut"/>
+    <w:link w:val="Pieddepage"/>
     <w:uiPriority w:val="99"/>
     <w:semiHidden/>
     <w:rsid w:val="00433DF3"/>
   </w:style>
-  <w:style w:type="paragraph" w:styleId="BalloonText">
+  <w:style w:type="paragraph" w:styleId="Textedebulles">
     <w:name w:val="Balloon Text"/>
     <w:basedOn w:val="Normal"/>
-    <w:link w:val="BalloonTextChar"/>
+    <w:link w:val="TextedebullesCar"/>
     <w:uiPriority w:val="99"/>
     <w:semiHidden/>
     <w:unhideWhenUsed/>
@@ -3553,10 +3864,10 @@
       <w:szCs w:val="16"/>
     </w:rPr>
   </w:style>
-  <w:style w:type="character" w:customStyle="1" w:styleId="BalloonTextChar">
-    <w:name w:val="Balloon Text Char"/>
-    <w:basedOn w:val="DefaultParagraphFont"/>
-    <w:link w:val="BalloonText"/>
+  <w:style w:type="character" w:customStyle="1" w:styleId="TextedebullesCar">
+    <w:name w:val="Texte de bulles Car"/>
+    <w:basedOn w:val="Policepardfaut"/>
+    <w:link w:val="Textedebulles"/>
     <w:uiPriority w:val="99"/>
     <w:semiHidden/>
     <w:rsid w:val="00433DF3"/>
@@ -3566,10 +3877,10 @@
       <w:szCs w:val="16"/>
     </w:rPr>
   </w:style>
-  <w:style w:type="character" w:customStyle="1" w:styleId="Heading1Char">
-    <w:name w:val="Heading 1 Char"/>
-    <w:basedOn w:val="DefaultParagraphFont"/>
-    <w:link w:val="Heading1"/>
+  <w:style w:type="character" w:customStyle="1" w:styleId="Titre1Car">
+    <w:name w:val="Titre 1 Car"/>
+    <w:basedOn w:val="Policepardfaut"/>
+    <w:link w:val="Titre1"/>
     <w:uiPriority w:val="9"/>
     <w:rsid w:val="002D5543"/>
     <w:rPr>
@@ -3581,10 +3892,10 @@
       <w:szCs w:val="28"/>
     </w:rPr>
   </w:style>
-  <w:style w:type="character" w:customStyle="1" w:styleId="Heading2Char">
-    <w:name w:val="Heading 2 Char"/>
-    <w:basedOn w:val="DefaultParagraphFont"/>
-    <w:link w:val="Heading2"/>
+  <w:style w:type="character" w:customStyle="1" w:styleId="Titre2Car">
+    <w:name w:val="Titre 2 Car"/>
+    <w:basedOn w:val="Policepardfaut"/>
+    <w:link w:val="Titre2"/>
     <w:uiPriority w:val="9"/>
     <w:rsid w:val="002D5543"/>
     <w:rPr>
@@ -3596,10 +3907,10 @@
       <w:szCs w:val="26"/>
     </w:rPr>
   </w:style>
-  <w:style w:type="paragraph" w:styleId="FootnoteText">
+  <w:style w:type="paragraph" w:styleId="Notedebasdepage">
     <w:name w:val="footnote text"/>
     <w:basedOn w:val="Normal"/>
-    <w:link w:val="FootnoteTextChar"/>
+    <w:link w:val="NotedebasdepageCar"/>
     <w:uiPriority w:val="99"/>
     <w:semiHidden/>
     <w:unhideWhenUsed/>
@@ -3612,10 +3923,10 @@
       <w:szCs w:val="20"/>
     </w:rPr>
   </w:style>
-  <w:style w:type="character" w:customStyle="1" w:styleId="FootnoteTextChar">
-    <w:name w:val="Footnote Text Char"/>
-    <w:basedOn w:val="DefaultParagraphFont"/>
-    <w:link w:val="FootnoteText"/>
+  <w:style w:type="character" w:customStyle="1" w:styleId="NotedebasdepageCar">
+    <w:name w:val="Note de bas de page Car"/>
+    <w:basedOn w:val="Policepardfaut"/>
+    <w:link w:val="Notedebasdepage"/>
     <w:uiPriority w:val="99"/>
     <w:semiHidden/>
     <w:rsid w:val="00B000C5"/>
@@ -3624,9 +3935,9 @@
       <w:szCs w:val="20"/>
     </w:rPr>
   </w:style>
-  <w:style w:type="character" w:styleId="FootnoteReference">
+  <w:style w:type="character" w:styleId="Appelnotedebasdep">
     <w:name w:val="footnote reference"/>
-    <w:basedOn w:val="DefaultParagraphFont"/>
+    <w:basedOn w:val="Policepardfaut"/>
     <w:uiPriority w:val="99"/>
     <w:semiHidden/>
     <w:unhideWhenUsed/>
@@ -3635,15 +3946,16 @@
       <w:vertAlign w:val="superscript"/>
     </w:rPr>
   </w:style>
-  <w:style w:type="table" w:styleId="TableGrid">
+  <w:style w:type="table" w:styleId="Grilledutableau">
     <w:name w:val="Table Grid"/>
-    <w:basedOn w:val="TableNormal"/>
+    <w:basedOn w:val="TableauNormal"/>
     <w:uiPriority w:val="39"/>
     <w:rsid w:val="00F849CC"/>
     <w:pPr>
       <w:spacing w:after="0" w:line="240" w:lineRule="auto"/>
     </w:pPr>
     <w:tblPr>
+      <w:tblInd w:w="0" w:type="dxa"/>
       <w:tblBorders>
         <w:top w:val="single" w:sz="4" w:space="0" w:color="auto"/>
         <w:left w:val="single" w:sz="4" w:space="0" w:color="auto"/>
@@ -3652,11 +3964,17 @@
         <w:insideH w:val="single" w:sz="4" w:space="0" w:color="auto"/>
         <w:insideV w:val="single" w:sz="4" w:space="0" w:color="auto"/>
       </w:tblBorders>
+      <w:tblCellMar>
+        <w:top w:w="0" w:type="dxa"/>
+        <w:left w:w="108" w:type="dxa"/>
+        <w:bottom w:w="0" w:type="dxa"/>
+        <w:right w:w="108" w:type="dxa"/>
+      </w:tblCellMar>
     </w:tblPr>
   </w:style>
-  <w:style w:type="paragraph" w:styleId="NoSpacing">
+  <w:style w:type="paragraph" w:styleId="Sansinterligne">
     <w:name w:val="No Spacing"/>
-    <w:link w:val="NoSpacingChar"/>
+    <w:link w:val="SansinterligneCar"/>
     <w:uiPriority w:val="1"/>
     <w:qFormat/>
     <w:rsid w:val="00052E70"/>
@@ -3668,10 +3986,10 @@
       <w:lang w:val="fr-FR"/>
     </w:rPr>
   </w:style>
-  <w:style w:type="character" w:customStyle="1" w:styleId="NoSpacingChar">
-    <w:name w:val="No Spacing Char"/>
-    <w:basedOn w:val="DefaultParagraphFont"/>
-    <w:link w:val="NoSpacing"/>
+  <w:style w:type="character" w:customStyle="1" w:styleId="SansinterligneCar">
+    <w:name w:val="Sans interligne Car"/>
+    <w:basedOn w:val="Policepardfaut"/>
+    <w:link w:val="Sansinterligne"/>
     <w:uiPriority w:val="1"/>
     <w:rsid w:val="00052E70"/>
     <w:rPr>
@@ -3679,9 +3997,9 @@
       <w:lang w:val="fr-FR"/>
     </w:rPr>
   </w:style>
-  <w:style w:type="paragraph" w:styleId="TOCHeading">
+  <w:style w:type="paragraph" w:styleId="En-ttedetabledesmatires">
     <w:name w:val="TOC Heading"/>
-    <w:basedOn w:val="Heading1"/>
+    <w:basedOn w:val="Titre1"/>
     <w:next w:val="Normal"/>
     <w:uiPriority w:val="39"/>
     <w:unhideWhenUsed/>
@@ -3695,7 +4013,7 @@
       <w:lang w:val="fr-FR"/>
     </w:rPr>
   </w:style>
-  <w:style w:type="paragraph" w:styleId="TOC1">
+  <w:style w:type="paragraph" w:styleId="TM1">
     <w:name w:val="toc 1"/>
     <w:basedOn w:val="Normal"/>
     <w:next w:val="Normal"/>
@@ -3707,7 +4025,7 @@
       <w:spacing w:after="100"/>
     </w:pPr>
   </w:style>
-  <w:style w:type="paragraph" w:styleId="TOC2">
+  <w:style w:type="paragraph" w:styleId="TM2">
     <w:name w:val="toc 2"/>
     <w:basedOn w:val="Normal"/>
     <w:next w:val="Normal"/>
@@ -3720,9 +4038,9 @@
       <w:ind w:left="220"/>
     </w:pPr>
   </w:style>
-  <w:style w:type="character" w:styleId="Hyperlink">
+  <w:style w:type="character" w:styleId="Lienhypertexte">
     <w:name w:val="Hyperlink"/>
-    <w:basedOn w:val="DefaultParagraphFont"/>
+    <w:basedOn w:val="Policepardfaut"/>
     <w:uiPriority w:val="99"/>
     <w:unhideWhenUsed/>
     <w:rsid w:val="002761F1"/>
@@ -3731,10 +4049,10 @@
       <w:u w:val="single"/>
     </w:rPr>
   </w:style>
-  <w:style w:type="character" w:customStyle="1" w:styleId="Heading3Char">
-    <w:name w:val="Heading 3 Char"/>
-    <w:basedOn w:val="DefaultParagraphFont"/>
-    <w:link w:val="Heading3"/>
+  <w:style w:type="character" w:customStyle="1" w:styleId="Titre3Car">
+    <w:name w:val="Titre 3 Car"/>
+    <w:basedOn w:val="Policepardfaut"/>
+    <w:link w:val="Titre3"/>
     <w:uiPriority w:val="9"/>
     <w:rsid w:val="001E755B"/>
     <w:rPr>
@@ -3744,9 +4062,9 @@
       <w:color w:val="5B9BD5" w:themeColor="accent1"/>
     </w:rPr>
   </w:style>
-  <w:style w:type="character" w:styleId="SubtleReference">
+  <w:style w:type="character" w:styleId="Rfrenceple">
     <w:name w:val="Subtle Reference"/>
-    <w:basedOn w:val="DefaultParagraphFont"/>
+    <w:basedOn w:val="Policepardfaut"/>
     <w:uiPriority w:val="31"/>
     <w:qFormat/>
     <w:rsid w:val="00B767F6"/>
@@ -4014,7 +4332,7 @@
   <a:extraClrSchemeLst/>
   <a:extLst>
     <a:ext uri="{05A4C25C-085E-4340-85A3-A5531E510DB2}">
-      <thm15:themeFamily xmlns:thm15="http://schemas.microsoft.com/office/thememl/2012/main" name="Office Theme" id="{62F939B6-93AF-4DB8-9C6B-D6C7DFDC589F}" vid="{4A3C46E8-61CC-4603-A589-7422A47A8E4A}"/>
+      <thm15:themeFamily xmlns:thm15="http://schemas.microsoft.com/office/thememl/2012/main" xmlns="" name="Office Theme" id="{62F939B6-93AF-4DB8-9C6B-D6C7DFDC589F}" vid="{4A3C46E8-61CC-4603-A589-7422A47A8E4A}"/>
     </a:ext>
   </a:extLst>
 </a:theme>
@@ -4044,7 +4362,7 @@
 </file>
 
 <file path=customXml/itemProps2.xml><?xml version="1.0" encoding="utf-8"?>
-<ds:datastoreItem xmlns:ds="http://schemas.openxmlformats.org/officeDocument/2006/customXml" ds:itemID="{CEF97337-6734-4849-B695-1890148D7990}">
+<ds:datastoreItem xmlns:ds="http://schemas.openxmlformats.org/officeDocument/2006/customXml" ds:itemID="{09B01AE2-0246-4BD8-AE0E-88E6D0D66BBA}">
   <ds:schemaRefs>
     <ds:schemaRef ds:uri="http://schemas.openxmlformats.org/officeDocument/2006/bibliography"/>
   </ds:schemaRefs>

</xml_diff>